<commit_message>
docs: Replace PDF documentation on model persistence with a Word document and improve the documentation
</commit_message>
<xml_diff>
--- a/docs/Investigacion librerias graficas.docx
+++ b/docs/Investigacion librerias graficas.docx
@@ -194,7 +194,7 @@
           <w14:ligatures w14:val="none"/>
         </w:rPr>
         <w:pict w14:anchorId="6947D13E">
-          <v:rect id="_x0000_i1035" alt="" style="width:425.4pt;height:.05pt;mso-width-percent:0;mso-height-percent:0;mso-width-percent:0;mso-height-percent:0" o:hrpct="909" o:hralign="center" o:hrstd="t" o:hr="t" fillcolor="#a0a0a0" stroked="f"/>
+          <v:rect id="_x0000_i1035" style="width:425.4pt;height:.05pt;mso-width-percent:0;mso-height-percent:0;mso-width-percent:0;mso-height-percent:0" alt="" o:hr="t" o:hrstd="t" o:hrpct="909" o:hralign="center" fillcolor="#a0a0a0" stroked="f"/>
         </w:pict>
       </w:r>
     </w:p>
@@ -600,7 +600,7 @@
           <w14:ligatures w14:val="none"/>
         </w:rPr>
         <w:pict w14:anchorId="03332FA3">
-          <v:rect id="_x0000_i1036" alt="" style="width:425.4pt;height:.05pt;mso-width-percent:0;mso-height-percent:0;mso-width-percent:0;mso-height-percent:0" o:hrpct="909" o:hralign="center" o:hrstd="t" o:hr="t" fillcolor="#a0a0a0" stroked="f"/>
+          <v:rect id="_x0000_i1036" style="width:425.4pt;height:.05pt;mso-width-percent:0;mso-height-percent:0;mso-width-percent:0;mso-height-percent:0" alt="" o:hr="t" o:hrstd="t" o:hrpct="909" o:hralign="center" fillcolor="#a0a0a0" stroked="f"/>
         </w:pict>
       </w:r>
     </w:p>
@@ -795,7 +795,7 @@
         </w:rPr>
         <w:t xml:space="preserve">(Fuente: </w:t>
       </w:r>
-      <w:hyperlink r:id="rId5" w:history="1">
+      <w:hyperlink w:history="1" r:id="rId5">
         <w:r>
           <w:rPr>
             <w:rStyle w:val="Hyperlink"/>
@@ -916,7 +916,7 @@
         </w:rPr>
         <w:t xml:space="preserve">Ejemplo y guía: </w:t>
       </w:r>
-      <w:hyperlink r:id="rId6" w:history="1">
+      <w:hyperlink w:history="1" r:id="rId6">
         <w:r>
           <w:rPr>
             <w:rStyle w:val="Hyperlink"/>
@@ -931,7 +931,7 @@
     </w:p>
     <w:p>
       <w:pPr>
-        <w:spacing w:before="100" w:beforeAutospacing="1" w:after="100" w:afterAutospacing="1" w:line="240" w:lineRule="auto"/>
+        <w:spacing w:before="100" w:beforeAutospacing="on" w:after="100" w:afterAutospacing="on" w:line="240" w:lineRule="auto"/>
         <w:ind w:left="720"/>
         <w:rPr>
           <w:rFonts w:eastAsia="Times New Roman" w:cs="AkayaTelivigala"/>
@@ -949,7 +949,6 @@
         </w:rPr>
         <w:t xml:space="preserve">Este punto fue decisivo para elegir </w:t>
       </w:r>
-      <w:proofErr w:type="spellStart"/>
       <w:r>
         <w:rPr>
           <w:rFonts w:eastAsia="Times New Roman" w:cs="AkayaTelivigala"/>
@@ -959,7 +958,6 @@
         </w:rPr>
         <w:t>PyQt</w:t>
       </w:r>
-      <w:proofErr w:type="spellEnd"/>
       <w:r>
         <w:rPr>
           <w:rFonts w:eastAsia="Times New Roman" w:cs="AkayaTelivigala"/>
@@ -969,7 +967,6 @@
         </w:rPr>
         <w:t xml:space="preserve"> sobre </w:t>
       </w:r>
-      <w:proofErr w:type="spellStart"/>
       <w:r>
         <w:rPr>
           <w:rFonts w:eastAsia="Times New Roman" w:cs="AkayaTelivigala"/>
@@ -978,16 +975,6 @@
           <w14:ligatures w14:val="none"/>
         </w:rPr>
         <w:t>DearPyGui</w:t>
-      </w:r>
-      <w:proofErr w:type="spellEnd"/>
-      <w:r>
-        <w:rPr>
-          <w:rFonts w:eastAsia="Times New Roman" w:cs="AkayaTelivigala"/>
-          <w:kern w:val="0"/>
-          <w:lang w:val="es-ES"/>
-          <w14:ligatures w14:val="none"/>
-        </w:rPr>
-        <w:t xml:space="preserve"> (Una cosa es pensar en usarlo y otra cosa es usarlo, luego no se usó, pero fue decisivo para la elección)</w:t>
       </w:r>
       <w:r>
         <w:rPr>
@@ -1300,7 +1287,7 @@
           <w14:ligatures w14:val="none"/>
         </w:rPr>
         <w:pict w14:anchorId="5DB73A35">
-          <v:rect id="_x0000_i1037" alt="" style="width:425.4pt;height:.05pt;mso-width-percent:0;mso-height-percent:0;mso-width-percent:0;mso-height-percent:0" o:hrpct="909" o:hralign="center" o:hrstd="t" o:hr="t" fillcolor="#a0a0a0" stroked="f"/>
+          <v:rect id="_x0000_i1037" style="width:425.4pt;height:.05pt;mso-width-percent:0;mso-height-percent:0;mso-width-percent:0;mso-height-percent:0" alt="" o:hr="t" o:hrstd="t" o:hrpct="909" o:hralign="center" fillcolor="#a0a0a0" stroked="f"/>
         </w:pict>
       </w:r>
     </w:p>
@@ -1453,7 +1440,7 @@
         </w:rPr>
         <w:t xml:space="preserve">Fuente oficial: </w:t>
       </w:r>
-      <w:hyperlink r:id="rId7" w:history="1">
+      <w:hyperlink w:history="1" r:id="rId7">
         <w:r>
           <w:rPr>
             <w:rStyle w:val="Hyperlink"/>
@@ -1702,7 +1689,7 @@
           <w14:ligatures w14:val="none"/>
         </w:rPr>
         <w:pict w14:anchorId="5940F3B9">
-          <v:rect id="_x0000_i1038" alt="" style="width:425.4pt;height:.05pt;mso-width-percent:0;mso-height-percent:0;mso-width-percent:0;mso-height-percent:0" o:hrpct="909" o:hralign="center" o:hrstd="t" o:hr="t" fillcolor="#a0a0a0" stroked="f"/>
+          <v:rect id="_x0000_i1038" style="width:425.4pt;height:.05pt;mso-width-percent:0;mso-height-percent:0;mso-width-percent:0;mso-height-percent:0" alt="" o:hr="t" o:hrstd="t" o:hrpct="909" o:hralign="center" fillcolor="#a0a0a0" stroked="f"/>
         </w:pict>
       </w:r>
     </w:p>
@@ -1737,7 +1724,7 @@
     </w:p>
     <w:p>
       <w:pPr>
-        <w:spacing w:before="100" w:beforeAutospacing="1" w:after="100" w:afterAutospacing="1" w:line="240" w:lineRule="auto"/>
+        <w:spacing w:before="100" w:beforeAutospacing="on" w:after="100" w:afterAutospacing="on" w:line="240" w:lineRule="auto"/>
         <w:rPr>
           <w:rFonts w:eastAsia="Times New Roman" w:cs="AkayaTelivigala"/>
           <w:kern w:val="0"/>
@@ -1754,19 +1741,17 @@
         </w:rPr>
         <w:t xml:space="preserve">Elegimos </w:t>
       </w:r>
-      <w:proofErr w:type="spellStart"/>
-      <w:r>
-        <w:rPr>
-          <w:rFonts w:eastAsia="Times New Roman" w:cs="AkayaTelivigala"/>
-          <w:b/>
-          <w:bCs/>
+      <w:r>
+        <w:rPr>
+          <w:rFonts w:eastAsia="Times New Roman" w:cs="AkayaTelivigala"/>
+          <w:b w:val="1"/>
+          <w:bCs w:val="1"/>
           <w:kern w:val="0"/>
           <w:lang w:val="es-ES"/>
           <w14:ligatures w14:val="none"/>
         </w:rPr>
         <w:t>PyQt</w:t>
       </w:r>
-      <w:proofErr w:type="spellEnd"/>
       <w:r>
         <w:rPr>
           <w:rFonts w:eastAsia="Times New Roman" w:cs="AkayaTelivigala"/>
@@ -1776,7 +1761,6 @@
         </w:rPr>
         <w:t xml:space="preserve"> sobre </w:t>
       </w:r>
-      <w:proofErr w:type="spellStart"/>
       <w:r>
         <w:rPr>
           <w:rFonts w:eastAsia="Times New Roman" w:cs="AkayaTelivigala"/>
@@ -1786,7 +1770,6 @@
         </w:rPr>
         <w:t>DearPyGui</w:t>
       </w:r>
-      <w:proofErr w:type="spellEnd"/>
       <w:r>
         <w:rPr>
           <w:rFonts w:eastAsia="Times New Roman" w:cs="AkayaTelivigala"/>
@@ -1799,27 +1782,25 @@
       <w:r>
         <w:rPr>
           <w:rFonts w:eastAsia="Times New Roman" w:cs="AkayaTelivigala"/>
-          <w:b/>
-          <w:bCs/>
+          <w:b w:val="1"/>
+          <w:bCs w:val="1"/>
           <w:kern w:val="0"/>
           <w:lang w:val="es-ES"/>
           <w14:ligatures w14:val="none"/>
         </w:rPr>
         <w:t xml:space="preserve">Qt </w:t>
       </w:r>
-      <w:proofErr w:type="spellStart"/>
-      <w:r>
-        <w:rPr>
-          <w:rFonts w:eastAsia="Times New Roman" w:cs="AkayaTelivigala"/>
-          <w:b/>
-          <w:bCs/>
+      <w:r>
+        <w:rPr>
+          <w:rFonts w:eastAsia="Times New Roman" w:cs="AkayaTelivigala"/>
+          <w:b w:val="1"/>
+          <w:bCs w:val="1"/>
           <w:kern w:val="0"/>
           <w:lang w:val="es-ES"/>
           <w14:ligatures w14:val="none"/>
         </w:rPr>
         <w:t>Designer</w:t>
       </w:r>
-      <w:proofErr w:type="spellEnd"/>
       <w:r>
         <w:rPr>
           <w:rFonts w:eastAsia="Times New Roman" w:cs="AkayaTelivigala"/>
@@ -1845,15 +1826,6 @@
           <w:lang w:val="es-ES"/>
           <w14:ligatures w14:val="none"/>
         </w:rPr>
-        <w:t xml:space="preserve"> (Aunque después no lo usamos para nada, pero bueno, motivo principal de elección ahí está)</w:t>
-      </w:r>
-      <w:r>
-        <w:rPr>
-          <w:rFonts w:eastAsia="Times New Roman" w:cs="AkayaTelivigala"/>
-          <w:kern w:val="0"/>
-          <w:lang w:val="es-ES"/>
-          <w14:ligatures w14:val="none"/>
-        </w:rPr>
         <w:t xml:space="preserve">, </w:t>
       </w:r>
       <w:r>
@@ -1918,35 +1890,6 @@
           <w14:ligatures w14:val="none"/>
         </w:rPr>
         <w:t>sprint</w:t>
-      </w:r>
-      <w:r>
-        <w:rPr>
-          <w:rFonts w:eastAsia="Times New Roman" w:cs="AkayaTelivigala"/>
-          <w:kern w:val="0"/>
-          <w:lang w:val="es-ES"/>
-          <w14:ligatures w14:val="none"/>
-        </w:rPr>
-        <w:t xml:space="preserve"> (</w:t>
-      </w:r>
-      <w:proofErr w:type="gramStart"/>
-      <w:r>
-        <w:rPr>
-          <w:rFonts w:eastAsia="Times New Roman" w:cs="AkayaTelivigala"/>
-          <w:kern w:val="0"/>
-          <w:lang w:val="es-ES"/>
-          <w14:ligatures w14:val="none"/>
-        </w:rPr>
-        <w:t>spoiler</w:t>
-      </w:r>
-      <w:proofErr w:type="gramEnd"/>
-      <w:r>
-        <w:rPr>
-          <w:rFonts w:eastAsia="Times New Roman" w:cs="AkayaTelivigala"/>
-          <w:kern w:val="0"/>
-          <w:lang w:val="es-ES"/>
-          <w14:ligatures w14:val="none"/>
-        </w:rPr>
-        <w:t>: No fue así)</w:t>
       </w:r>
       <w:r>
         <w:rPr>
@@ -2192,7 +2135,7 @@
           <w:ilvl w:val="0"/>
           <w:numId w:val="26"/>
         </w:numPr>
-        <w:spacing w:before="100" w:beforeAutospacing="1" w:after="100" w:afterAutospacing="1" w:line="240" w:lineRule="auto"/>
+        <w:spacing w:before="100" w:beforeAutospacing="on" w:after="100" w:afterAutospacing="on" w:line="240" w:lineRule="auto"/>
         <w:rPr>
           <w:rFonts w:eastAsia="Times New Roman" w:cs="AkayaTelivigala"/>
           <w:kern w:val="0"/>
@@ -2209,7 +2152,6 @@
         </w:rPr>
         <w:t xml:space="preserve">Tiene </w:t>
       </w:r>
-      <w:proofErr w:type="spellStart"/>
       <w:r>
         <w:rPr>
           <w:rFonts w:eastAsia="Times New Roman" w:cs="AkayaTelivigala"/>
@@ -2219,27 +2161,6 @@
         </w:rPr>
         <w:t>qdarkstyle</w:t>
       </w:r>
-      <w:proofErr w:type="spellEnd"/>
-      <w:r>
-        <w:rPr>
-          <w:rFonts w:eastAsia="Times New Roman" w:cs="AkayaTelivigala"/>
-          <w:kern w:val="0"/>
-          <w:lang w:val="es-ES"/>
-          <w14:ligatures w14:val="none"/>
-        </w:rPr>
-        <w:t xml:space="preserve">, tremendo </w:t>
-      </w:r>
-      <w:proofErr w:type="spellStart"/>
-      <w:r>
-        <w:rPr>
-          <w:rFonts w:eastAsia="Times New Roman" w:cs="AkayaTelivigala"/>
-          <w:kern w:val="0"/>
-          <w:lang w:val="es-ES"/>
-          <w14:ligatures w14:val="none"/>
-        </w:rPr>
-        <w:t>style</w:t>
-      </w:r>
-      <w:proofErr w:type="spellEnd"/>
       <w:r>
         <w:rPr>
           <w:rFonts w:eastAsia="Times New Roman" w:cs="AkayaTelivigala"/>
@@ -2395,7 +2316,7 @@
       </w:pPr>
     </w:p>
     <w:sectPr>
-      <w:pgSz w:w="11906" w:h="16838"/>
+      <w:pgSz w:w="11906" w:h="16838" w:orient="portrait"/>
       <w:pgMar w:top="1417" w:right="1701" w:bottom="1417" w:left="1701" w:header="708" w:footer="708" w:gutter="0"/>
       <w:cols w:space="708"/>
       <w:docGrid w:linePitch="360"/>
@@ -2422,7 +2343,7 @@
         <w:ind w:left="720" w:hanging="360"/>
       </w:pPr>
       <w:rPr>
-        <w:rFonts w:ascii="Symbol" w:hAnsi="Symbol" w:hint="default"/>
+        <w:rFonts w:hint="default" w:ascii="Symbol" w:hAnsi="Symbol"/>
         <w:sz w:val="20"/>
       </w:rPr>
     </w:lvl>
@@ -2438,7 +2359,7 @@
         <w:ind w:left="1440" w:hanging="360"/>
       </w:pPr>
       <w:rPr>
-        <w:rFonts w:ascii="Courier New" w:hAnsi="Courier New" w:hint="default"/>
+        <w:rFonts w:hint="default" w:ascii="Courier New" w:hAnsi="Courier New"/>
         <w:sz w:val="20"/>
       </w:rPr>
     </w:lvl>
@@ -2454,7 +2375,7 @@
         <w:ind w:left="2160" w:hanging="360"/>
       </w:pPr>
       <w:rPr>
-        <w:rFonts w:ascii="Wingdings" w:hAnsi="Wingdings" w:hint="default"/>
+        <w:rFonts w:hint="default" w:ascii="Wingdings" w:hAnsi="Wingdings"/>
         <w:sz w:val="20"/>
       </w:rPr>
     </w:lvl>
@@ -2470,7 +2391,7 @@
         <w:ind w:left="2880" w:hanging="360"/>
       </w:pPr>
       <w:rPr>
-        <w:rFonts w:ascii="Wingdings" w:hAnsi="Wingdings" w:hint="default"/>
+        <w:rFonts w:hint="default" w:ascii="Wingdings" w:hAnsi="Wingdings"/>
         <w:sz w:val="20"/>
       </w:rPr>
     </w:lvl>
@@ -2486,7 +2407,7 @@
         <w:ind w:left="3600" w:hanging="360"/>
       </w:pPr>
       <w:rPr>
-        <w:rFonts w:ascii="Wingdings" w:hAnsi="Wingdings" w:hint="default"/>
+        <w:rFonts w:hint="default" w:ascii="Wingdings" w:hAnsi="Wingdings"/>
         <w:sz w:val="20"/>
       </w:rPr>
     </w:lvl>
@@ -2502,7 +2423,7 @@
         <w:ind w:left="4320" w:hanging="360"/>
       </w:pPr>
       <w:rPr>
-        <w:rFonts w:ascii="Wingdings" w:hAnsi="Wingdings" w:hint="default"/>
+        <w:rFonts w:hint="default" w:ascii="Wingdings" w:hAnsi="Wingdings"/>
         <w:sz w:val="20"/>
       </w:rPr>
     </w:lvl>
@@ -2518,7 +2439,7 @@
         <w:ind w:left="5040" w:hanging="360"/>
       </w:pPr>
       <w:rPr>
-        <w:rFonts w:ascii="Wingdings" w:hAnsi="Wingdings" w:hint="default"/>
+        <w:rFonts w:hint="default" w:ascii="Wingdings" w:hAnsi="Wingdings"/>
         <w:sz w:val="20"/>
       </w:rPr>
     </w:lvl>
@@ -2534,7 +2455,7 @@
         <w:ind w:left="5760" w:hanging="360"/>
       </w:pPr>
       <w:rPr>
-        <w:rFonts w:ascii="Wingdings" w:hAnsi="Wingdings" w:hint="default"/>
+        <w:rFonts w:hint="default" w:ascii="Wingdings" w:hAnsi="Wingdings"/>
         <w:sz w:val="20"/>
       </w:rPr>
     </w:lvl>
@@ -2550,7 +2471,7 @@
         <w:ind w:left="6480" w:hanging="360"/>
       </w:pPr>
       <w:rPr>
-        <w:rFonts w:ascii="Wingdings" w:hAnsi="Wingdings" w:hint="default"/>
+        <w:rFonts w:hint="default" w:ascii="Wingdings" w:hAnsi="Wingdings"/>
         <w:sz w:val="20"/>
       </w:rPr>
     </w:lvl>
@@ -2571,7 +2492,7 @@
         <w:ind w:left="720" w:hanging="360"/>
       </w:pPr>
       <w:rPr>
-        <w:rFonts w:ascii="Symbol" w:hAnsi="Symbol" w:hint="default"/>
+        <w:rFonts w:hint="default" w:ascii="Symbol" w:hAnsi="Symbol"/>
         <w:sz w:val="20"/>
       </w:rPr>
     </w:lvl>
@@ -2587,7 +2508,7 @@
         <w:ind w:left="1440" w:hanging="360"/>
       </w:pPr>
       <w:rPr>
-        <w:rFonts w:ascii="Courier New" w:hAnsi="Courier New" w:hint="default"/>
+        <w:rFonts w:hint="default" w:ascii="Courier New" w:hAnsi="Courier New"/>
         <w:sz w:val="20"/>
       </w:rPr>
     </w:lvl>
@@ -2603,7 +2524,7 @@
         <w:ind w:left="2160" w:hanging="360"/>
       </w:pPr>
       <w:rPr>
-        <w:rFonts w:ascii="Wingdings" w:hAnsi="Wingdings" w:hint="default"/>
+        <w:rFonts w:hint="default" w:ascii="Wingdings" w:hAnsi="Wingdings"/>
         <w:sz w:val="20"/>
       </w:rPr>
     </w:lvl>
@@ -2619,7 +2540,7 @@
         <w:ind w:left="2880" w:hanging="360"/>
       </w:pPr>
       <w:rPr>
-        <w:rFonts w:ascii="Wingdings" w:hAnsi="Wingdings" w:hint="default"/>
+        <w:rFonts w:hint="default" w:ascii="Wingdings" w:hAnsi="Wingdings"/>
         <w:sz w:val="20"/>
       </w:rPr>
     </w:lvl>
@@ -2635,7 +2556,7 @@
         <w:ind w:left="3600" w:hanging="360"/>
       </w:pPr>
       <w:rPr>
-        <w:rFonts w:ascii="Wingdings" w:hAnsi="Wingdings" w:hint="default"/>
+        <w:rFonts w:hint="default" w:ascii="Wingdings" w:hAnsi="Wingdings"/>
         <w:sz w:val="20"/>
       </w:rPr>
     </w:lvl>
@@ -2651,7 +2572,7 @@
         <w:ind w:left="4320" w:hanging="360"/>
       </w:pPr>
       <w:rPr>
-        <w:rFonts w:ascii="Wingdings" w:hAnsi="Wingdings" w:hint="default"/>
+        <w:rFonts w:hint="default" w:ascii="Wingdings" w:hAnsi="Wingdings"/>
         <w:sz w:val="20"/>
       </w:rPr>
     </w:lvl>
@@ -2667,7 +2588,7 @@
         <w:ind w:left="5040" w:hanging="360"/>
       </w:pPr>
       <w:rPr>
-        <w:rFonts w:ascii="Wingdings" w:hAnsi="Wingdings" w:hint="default"/>
+        <w:rFonts w:hint="default" w:ascii="Wingdings" w:hAnsi="Wingdings"/>
         <w:sz w:val="20"/>
       </w:rPr>
     </w:lvl>
@@ -2683,7 +2604,7 @@
         <w:ind w:left="5760" w:hanging="360"/>
       </w:pPr>
       <w:rPr>
-        <w:rFonts w:ascii="Wingdings" w:hAnsi="Wingdings" w:hint="default"/>
+        <w:rFonts w:hint="default" w:ascii="Wingdings" w:hAnsi="Wingdings"/>
         <w:sz w:val="20"/>
       </w:rPr>
     </w:lvl>
@@ -2699,7 +2620,7 @@
         <w:ind w:left="6480" w:hanging="360"/>
       </w:pPr>
       <w:rPr>
-        <w:rFonts w:ascii="Wingdings" w:hAnsi="Wingdings" w:hint="default"/>
+        <w:rFonts w:hint="default" w:ascii="Wingdings" w:hAnsi="Wingdings"/>
         <w:sz w:val="20"/>
       </w:rPr>
     </w:lvl>
@@ -2833,7 +2754,7 @@
         <w:ind w:left="720" w:hanging="360"/>
       </w:pPr>
       <w:rPr>
-        <w:rFonts w:ascii="Symbol" w:hAnsi="Symbol" w:hint="default"/>
+        <w:rFonts w:hint="default" w:ascii="Symbol" w:hAnsi="Symbol"/>
         <w:sz w:val="20"/>
       </w:rPr>
     </w:lvl>
@@ -2849,7 +2770,7 @@
         <w:ind w:left="1440" w:hanging="360"/>
       </w:pPr>
       <w:rPr>
-        <w:rFonts w:ascii="Courier New" w:hAnsi="Courier New" w:hint="default"/>
+        <w:rFonts w:hint="default" w:ascii="Courier New" w:hAnsi="Courier New"/>
         <w:sz w:val="20"/>
       </w:rPr>
     </w:lvl>
@@ -2865,7 +2786,7 @@
         <w:ind w:left="2160" w:hanging="360"/>
       </w:pPr>
       <w:rPr>
-        <w:rFonts w:ascii="Wingdings" w:hAnsi="Wingdings" w:hint="default"/>
+        <w:rFonts w:hint="default" w:ascii="Wingdings" w:hAnsi="Wingdings"/>
         <w:sz w:val="20"/>
       </w:rPr>
     </w:lvl>
@@ -2881,7 +2802,7 @@
         <w:ind w:left="2880" w:hanging="360"/>
       </w:pPr>
       <w:rPr>
-        <w:rFonts w:ascii="Wingdings" w:hAnsi="Wingdings" w:hint="default"/>
+        <w:rFonts w:hint="default" w:ascii="Wingdings" w:hAnsi="Wingdings"/>
         <w:sz w:val="20"/>
       </w:rPr>
     </w:lvl>
@@ -2897,7 +2818,7 @@
         <w:ind w:left="3600" w:hanging="360"/>
       </w:pPr>
       <w:rPr>
-        <w:rFonts w:ascii="Wingdings" w:hAnsi="Wingdings" w:hint="default"/>
+        <w:rFonts w:hint="default" w:ascii="Wingdings" w:hAnsi="Wingdings"/>
         <w:sz w:val="20"/>
       </w:rPr>
     </w:lvl>
@@ -2913,7 +2834,7 @@
         <w:ind w:left="4320" w:hanging="360"/>
       </w:pPr>
       <w:rPr>
-        <w:rFonts w:ascii="Wingdings" w:hAnsi="Wingdings" w:hint="default"/>
+        <w:rFonts w:hint="default" w:ascii="Wingdings" w:hAnsi="Wingdings"/>
         <w:sz w:val="20"/>
       </w:rPr>
     </w:lvl>
@@ -2929,7 +2850,7 @@
         <w:ind w:left="5040" w:hanging="360"/>
       </w:pPr>
       <w:rPr>
-        <w:rFonts w:ascii="Wingdings" w:hAnsi="Wingdings" w:hint="default"/>
+        <w:rFonts w:hint="default" w:ascii="Wingdings" w:hAnsi="Wingdings"/>
         <w:sz w:val="20"/>
       </w:rPr>
     </w:lvl>
@@ -2945,7 +2866,7 @@
         <w:ind w:left="5760" w:hanging="360"/>
       </w:pPr>
       <w:rPr>
-        <w:rFonts w:ascii="Wingdings" w:hAnsi="Wingdings" w:hint="default"/>
+        <w:rFonts w:hint="default" w:ascii="Wingdings" w:hAnsi="Wingdings"/>
         <w:sz w:val="20"/>
       </w:rPr>
     </w:lvl>
@@ -2961,7 +2882,7 @@
         <w:ind w:left="6480" w:hanging="360"/>
       </w:pPr>
       <w:rPr>
-        <w:rFonts w:ascii="Wingdings" w:hAnsi="Wingdings" w:hint="default"/>
+        <w:rFonts w:hint="default" w:ascii="Wingdings" w:hAnsi="Wingdings"/>
         <w:sz w:val="20"/>
       </w:rPr>
     </w:lvl>
@@ -2982,7 +2903,7 @@
         <w:ind w:left="720" w:hanging="360"/>
       </w:pPr>
       <w:rPr>
-        <w:rFonts w:ascii="Symbol" w:hAnsi="Symbol" w:hint="default"/>
+        <w:rFonts w:hint="default" w:ascii="Symbol" w:hAnsi="Symbol"/>
         <w:sz w:val="20"/>
       </w:rPr>
     </w:lvl>
@@ -2998,7 +2919,7 @@
         <w:ind w:left="1440" w:hanging="360"/>
       </w:pPr>
       <w:rPr>
-        <w:rFonts w:ascii="Courier New" w:hAnsi="Courier New" w:hint="default"/>
+        <w:rFonts w:hint="default" w:ascii="Courier New" w:hAnsi="Courier New"/>
         <w:sz w:val="20"/>
       </w:rPr>
     </w:lvl>
@@ -3014,7 +2935,7 @@
         <w:ind w:left="2160" w:hanging="360"/>
       </w:pPr>
       <w:rPr>
-        <w:rFonts w:ascii="Wingdings" w:hAnsi="Wingdings" w:hint="default"/>
+        <w:rFonts w:hint="default" w:ascii="Wingdings" w:hAnsi="Wingdings"/>
         <w:sz w:val="20"/>
       </w:rPr>
     </w:lvl>
@@ -3030,7 +2951,7 @@
         <w:ind w:left="2880" w:hanging="360"/>
       </w:pPr>
       <w:rPr>
-        <w:rFonts w:ascii="Wingdings" w:hAnsi="Wingdings" w:hint="default"/>
+        <w:rFonts w:hint="default" w:ascii="Wingdings" w:hAnsi="Wingdings"/>
         <w:sz w:val="20"/>
       </w:rPr>
     </w:lvl>
@@ -3046,7 +2967,7 @@
         <w:ind w:left="3600" w:hanging="360"/>
       </w:pPr>
       <w:rPr>
-        <w:rFonts w:ascii="Wingdings" w:hAnsi="Wingdings" w:hint="default"/>
+        <w:rFonts w:hint="default" w:ascii="Wingdings" w:hAnsi="Wingdings"/>
         <w:sz w:val="20"/>
       </w:rPr>
     </w:lvl>
@@ -3062,7 +2983,7 @@
         <w:ind w:left="4320" w:hanging="360"/>
       </w:pPr>
       <w:rPr>
-        <w:rFonts w:ascii="Wingdings" w:hAnsi="Wingdings" w:hint="default"/>
+        <w:rFonts w:hint="default" w:ascii="Wingdings" w:hAnsi="Wingdings"/>
         <w:sz w:val="20"/>
       </w:rPr>
     </w:lvl>
@@ -3078,7 +2999,7 @@
         <w:ind w:left="5040" w:hanging="360"/>
       </w:pPr>
       <w:rPr>
-        <w:rFonts w:ascii="Wingdings" w:hAnsi="Wingdings" w:hint="default"/>
+        <w:rFonts w:hint="default" w:ascii="Wingdings" w:hAnsi="Wingdings"/>
         <w:sz w:val="20"/>
       </w:rPr>
     </w:lvl>
@@ -3094,7 +3015,7 @@
         <w:ind w:left="5760" w:hanging="360"/>
       </w:pPr>
       <w:rPr>
-        <w:rFonts w:ascii="Wingdings" w:hAnsi="Wingdings" w:hint="default"/>
+        <w:rFonts w:hint="default" w:ascii="Wingdings" w:hAnsi="Wingdings"/>
         <w:sz w:val="20"/>
       </w:rPr>
     </w:lvl>
@@ -3110,7 +3031,7 @@
         <w:ind w:left="6480" w:hanging="360"/>
       </w:pPr>
       <w:rPr>
-        <w:rFonts w:ascii="Wingdings" w:hAnsi="Wingdings" w:hint="default"/>
+        <w:rFonts w:hint="default" w:ascii="Wingdings" w:hAnsi="Wingdings"/>
         <w:sz w:val="20"/>
       </w:rPr>
     </w:lvl>
@@ -3131,7 +3052,7 @@
         <w:ind w:left="720" w:hanging="360"/>
       </w:pPr>
       <w:rPr>
-        <w:rFonts w:ascii="Symbol" w:hAnsi="Symbol" w:hint="default"/>
+        <w:rFonts w:hint="default" w:ascii="Symbol" w:hAnsi="Symbol"/>
         <w:sz w:val="20"/>
       </w:rPr>
     </w:lvl>
@@ -3147,7 +3068,7 @@
         <w:ind w:left="1440" w:hanging="360"/>
       </w:pPr>
       <w:rPr>
-        <w:rFonts w:ascii="Courier New" w:hAnsi="Courier New" w:hint="default"/>
+        <w:rFonts w:hint="default" w:ascii="Courier New" w:hAnsi="Courier New"/>
         <w:sz w:val="20"/>
       </w:rPr>
     </w:lvl>
@@ -3163,7 +3084,7 @@
         <w:ind w:left="2160" w:hanging="360"/>
       </w:pPr>
       <w:rPr>
-        <w:rFonts w:ascii="Wingdings" w:hAnsi="Wingdings" w:hint="default"/>
+        <w:rFonts w:hint="default" w:ascii="Wingdings" w:hAnsi="Wingdings"/>
         <w:sz w:val="20"/>
       </w:rPr>
     </w:lvl>
@@ -3179,7 +3100,7 @@
         <w:ind w:left="2880" w:hanging="360"/>
       </w:pPr>
       <w:rPr>
-        <w:rFonts w:ascii="Wingdings" w:hAnsi="Wingdings" w:hint="default"/>
+        <w:rFonts w:hint="default" w:ascii="Wingdings" w:hAnsi="Wingdings"/>
         <w:sz w:val="20"/>
       </w:rPr>
     </w:lvl>
@@ -3195,7 +3116,7 @@
         <w:ind w:left="3600" w:hanging="360"/>
       </w:pPr>
       <w:rPr>
-        <w:rFonts w:ascii="Wingdings" w:hAnsi="Wingdings" w:hint="default"/>
+        <w:rFonts w:hint="default" w:ascii="Wingdings" w:hAnsi="Wingdings"/>
         <w:sz w:val="20"/>
       </w:rPr>
     </w:lvl>
@@ -3211,7 +3132,7 @@
         <w:ind w:left="4320" w:hanging="360"/>
       </w:pPr>
       <w:rPr>
-        <w:rFonts w:ascii="Wingdings" w:hAnsi="Wingdings" w:hint="default"/>
+        <w:rFonts w:hint="default" w:ascii="Wingdings" w:hAnsi="Wingdings"/>
         <w:sz w:val="20"/>
       </w:rPr>
     </w:lvl>
@@ -3227,7 +3148,7 @@
         <w:ind w:left="5040" w:hanging="360"/>
       </w:pPr>
       <w:rPr>
-        <w:rFonts w:ascii="Wingdings" w:hAnsi="Wingdings" w:hint="default"/>
+        <w:rFonts w:hint="default" w:ascii="Wingdings" w:hAnsi="Wingdings"/>
         <w:sz w:val="20"/>
       </w:rPr>
     </w:lvl>
@@ -3243,7 +3164,7 @@
         <w:ind w:left="5760" w:hanging="360"/>
       </w:pPr>
       <w:rPr>
-        <w:rFonts w:ascii="Wingdings" w:hAnsi="Wingdings" w:hint="default"/>
+        <w:rFonts w:hint="default" w:ascii="Wingdings" w:hAnsi="Wingdings"/>
         <w:sz w:val="20"/>
       </w:rPr>
     </w:lvl>
@@ -3259,7 +3180,7 @@
         <w:ind w:left="6480" w:hanging="360"/>
       </w:pPr>
       <w:rPr>
-        <w:rFonts w:ascii="Wingdings" w:hAnsi="Wingdings" w:hint="default"/>
+        <w:rFonts w:hint="default" w:ascii="Wingdings" w:hAnsi="Wingdings"/>
         <w:sz w:val="20"/>
       </w:rPr>
     </w:lvl>
@@ -3280,7 +3201,7 @@
         <w:ind w:left="720" w:hanging="360"/>
       </w:pPr>
       <w:rPr>
-        <w:rFonts w:ascii="Symbol" w:hAnsi="Symbol" w:hint="default"/>
+        <w:rFonts w:hint="default" w:ascii="Symbol" w:hAnsi="Symbol"/>
         <w:sz w:val="20"/>
       </w:rPr>
     </w:lvl>
@@ -3296,7 +3217,7 @@
         <w:ind w:left="1440" w:hanging="360"/>
       </w:pPr>
       <w:rPr>
-        <w:rFonts w:ascii="Courier New" w:hAnsi="Courier New" w:hint="default"/>
+        <w:rFonts w:hint="default" w:ascii="Courier New" w:hAnsi="Courier New"/>
         <w:sz w:val="20"/>
       </w:rPr>
     </w:lvl>
@@ -3312,7 +3233,7 @@
         <w:ind w:left="2160" w:hanging="360"/>
       </w:pPr>
       <w:rPr>
-        <w:rFonts w:ascii="Wingdings" w:hAnsi="Wingdings" w:hint="default"/>
+        <w:rFonts w:hint="default" w:ascii="Wingdings" w:hAnsi="Wingdings"/>
         <w:sz w:val="20"/>
       </w:rPr>
     </w:lvl>
@@ -3328,7 +3249,7 @@
         <w:ind w:left="2880" w:hanging="360"/>
       </w:pPr>
       <w:rPr>
-        <w:rFonts w:ascii="Wingdings" w:hAnsi="Wingdings" w:hint="default"/>
+        <w:rFonts w:hint="default" w:ascii="Wingdings" w:hAnsi="Wingdings"/>
         <w:sz w:val="20"/>
       </w:rPr>
     </w:lvl>
@@ -3344,7 +3265,7 @@
         <w:ind w:left="3600" w:hanging="360"/>
       </w:pPr>
       <w:rPr>
-        <w:rFonts w:ascii="Wingdings" w:hAnsi="Wingdings" w:hint="default"/>
+        <w:rFonts w:hint="default" w:ascii="Wingdings" w:hAnsi="Wingdings"/>
         <w:sz w:val="20"/>
       </w:rPr>
     </w:lvl>
@@ -3360,7 +3281,7 @@
         <w:ind w:left="4320" w:hanging="360"/>
       </w:pPr>
       <w:rPr>
-        <w:rFonts w:ascii="Wingdings" w:hAnsi="Wingdings" w:hint="default"/>
+        <w:rFonts w:hint="default" w:ascii="Wingdings" w:hAnsi="Wingdings"/>
         <w:sz w:val="20"/>
       </w:rPr>
     </w:lvl>
@@ -3376,7 +3297,7 @@
         <w:ind w:left="5040" w:hanging="360"/>
       </w:pPr>
       <w:rPr>
-        <w:rFonts w:ascii="Wingdings" w:hAnsi="Wingdings" w:hint="default"/>
+        <w:rFonts w:hint="default" w:ascii="Wingdings" w:hAnsi="Wingdings"/>
         <w:sz w:val="20"/>
       </w:rPr>
     </w:lvl>
@@ -3392,7 +3313,7 @@
         <w:ind w:left="5760" w:hanging="360"/>
       </w:pPr>
       <w:rPr>
-        <w:rFonts w:ascii="Wingdings" w:hAnsi="Wingdings" w:hint="default"/>
+        <w:rFonts w:hint="default" w:ascii="Wingdings" w:hAnsi="Wingdings"/>
         <w:sz w:val="20"/>
       </w:rPr>
     </w:lvl>
@@ -3408,7 +3329,7 @@
         <w:ind w:left="6480" w:hanging="360"/>
       </w:pPr>
       <w:rPr>
-        <w:rFonts w:ascii="Wingdings" w:hAnsi="Wingdings" w:hint="default"/>
+        <w:rFonts w:hint="default" w:ascii="Wingdings" w:hAnsi="Wingdings"/>
         <w:sz w:val="20"/>
       </w:rPr>
     </w:lvl>
@@ -3429,7 +3350,7 @@
         <w:ind w:left="720" w:hanging="360"/>
       </w:pPr>
       <w:rPr>
-        <w:rFonts w:ascii="Symbol" w:hAnsi="Symbol" w:hint="default"/>
+        <w:rFonts w:hint="default" w:ascii="Symbol" w:hAnsi="Symbol"/>
         <w:sz w:val="20"/>
       </w:rPr>
     </w:lvl>
@@ -3445,7 +3366,7 @@
         <w:ind w:left="1440" w:hanging="360"/>
       </w:pPr>
       <w:rPr>
-        <w:rFonts w:ascii="Courier New" w:hAnsi="Courier New" w:hint="default"/>
+        <w:rFonts w:hint="default" w:ascii="Courier New" w:hAnsi="Courier New"/>
         <w:sz w:val="20"/>
       </w:rPr>
     </w:lvl>
@@ -3461,7 +3382,7 @@
         <w:ind w:left="2160" w:hanging="360"/>
       </w:pPr>
       <w:rPr>
-        <w:rFonts w:ascii="Wingdings" w:hAnsi="Wingdings" w:hint="default"/>
+        <w:rFonts w:hint="default" w:ascii="Wingdings" w:hAnsi="Wingdings"/>
         <w:sz w:val="20"/>
       </w:rPr>
     </w:lvl>
@@ -3477,7 +3398,7 @@
         <w:ind w:left="2880" w:hanging="360"/>
       </w:pPr>
       <w:rPr>
-        <w:rFonts w:ascii="Wingdings" w:hAnsi="Wingdings" w:hint="default"/>
+        <w:rFonts w:hint="default" w:ascii="Wingdings" w:hAnsi="Wingdings"/>
         <w:sz w:val="20"/>
       </w:rPr>
     </w:lvl>
@@ -3493,7 +3414,7 @@
         <w:ind w:left="3600" w:hanging="360"/>
       </w:pPr>
       <w:rPr>
-        <w:rFonts w:ascii="Wingdings" w:hAnsi="Wingdings" w:hint="default"/>
+        <w:rFonts w:hint="default" w:ascii="Wingdings" w:hAnsi="Wingdings"/>
         <w:sz w:val="20"/>
       </w:rPr>
     </w:lvl>
@@ -3509,7 +3430,7 @@
         <w:ind w:left="4320" w:hanging="360"/>
       </w:pPr>
       <w:rPr>
-        <w:rFonts w:ascii="Wingdings" w:hAnsi="Wingdings" w:hint="default"/>
+        <w:rFonts w:hint="default" w:ascii="Wingdings" w:hAnsi="Wingdings"/>
         <w:sz w:val="20"/>
       </w:rPr>
     </w:lvl>
@@ -3525,7 +3446,7 @@
         <w:ind w:left="5040" w:hanging="360"/>
       </w:pPr>
       <w:rPr>
-        <w:rFonts w:ascii="Wingdings" w:hAnsi="Wingdings" w:hint="default"/>
+        <w:rFonts w:hint="default" w:ascii="Wingdings" w:hAnsi="Wingdings"/>
         <w:sz w:val="20"/>
       </w:rPr>
     </w:lvl>
@@ -3541,7 +3462,7 @@
         <w:ind w:left="5760" w:hanging="360"/>
       </w:pPr>
       <w:rPr>
-        <w:rFonts w:ascii="Wingdings" w:hAnsi="Wingdings" w:hint="default"/>
+        <w:rFonts w:hint="default" w:ascii="Wingdings" w:hAnsi="Wingdings"/>
         <w:sz w:val="20"/>
       </w:rPr>
     </w:lvl>
@@ -3557,7 +3478,7 @@
         <w:ind w:left="6480" w:hanging="360"/>
       </w:pPr>
       <w:rPr>
-        <w:rFonts w:ascii="Wingdings" w:hAnsi="Wingdings" w:hint="default"/>
+        <w:rFonts w:hint="default" w:ascii="Wingdings" w:hAnsi="Wingdings"/>
         <w:sz w:val="20"/>
       </w:rPr>
     </w:lvl>
@@ -3578,7 +3499,7 @@
         <w:ind w:left="720" w:hanging="360"/>
       </w:pPr>
       <w:rPr>
-        <w:rFonts w:ascii="Symbol" w:hAnsi="Symbol" w:hint="default"/>
+        <w:rFonts w:hint="default" w:ascii="Symbol" w:hAnsi="Symbol"/>
         <w:sz w:val="20"/>
       </w:rPr>
     </w:lvl>
@@ -3594,7 +3515,7 @@
         <w:ind w:left="1440" w:hanging="360"/>
       </w:pPr>
       <w:rPr>
-        <w:rFonts w:ascii="Courier New" w:hAnsi="Courier New" w:hint="default"/>
+        <w:rFonts w:hint="default" w:ascii="Courier New" w:hAnsi="Courier New"/>
         <w:sz w:val="20"/>
       </w:rPr>
     </w:lvl>
@@ -3610,7 +3531,7 @@
         <w:ind w:left="2160" w:hanging="360"/>
       </w:pPr>
       <w:rPr>
-        <w:rFonts w:ascii="Wingdings" w:hAnsi="Wingdings" w:hint="default"/>
+        <w:rFonts w:hint="default" w:ascii="Wingdings" w:hAnsi="Wingdings"/>
         <w:sz w:val="20"/>
       </w:rPr>
     </w:lvl>
@@ -3626,7 +3547,7 @@
         <w:ind w:left="2880" w:hanging="360"/>
       </w:pPr>
       <w:rPr>
-        <w:rFonts w:ascii="Wingdings" w:hAnsi="Wingdings" w:hint="default"/>
+        <w:rFonts w:hint="default" w:ascii="Wingdings" w:hAnsi="Wingdings"/>
         <w:sz w:val="20"/>
       </w:rPr>
     </w:lvl>
@@ -3642,7 +3563,7 @@
         <w:ind w:left="3600" w:hanging="360"/>
       </w:pPr>
       <w:rPr>
-        <w:rFonts w:ascii="Wingdings" w:hAnsi="Wingdings" w:hint="default"/>
+        <w:rFonts w:hint="default" w:ascii="Wingdings" w:hAnsi="Wingdings"/>
         <w:sz w:val="20"/>
       </w:rPr>
     </w:lvl>
@@ -3658,7 +3579,7 @@
         <w:ind w:left="4320" w:hanging="360"/>
       </w:pPr>
       <w:rPr>
-        <w:rFonts w:ascii="Wingdings" w:hAnsi="Wingdings" w:hint="default"/>
+        <w:rFonts w:hint="default" w:ascii="Wingdings" w:hAnsi="Wingdings"/>
         <w:sz w:val="20"/>
       </w:rPr>
     </w:lvl>
@@ -3674,7 +3595,7 @@
         <w:ind w:left="5040" w:hanging="360"/>
       </w:pPr>
       <w:rPr>
-        <w:rFonts w:ascii="Wingdings" w:hAnsi="Wingdings" w:hint="default"/>
+        <w:rFonts w:hint="default" w:ascii="Wingdings" w:hAnsi="Wingdings"/>
         <w:sz w:val="20"/>
       </w:rPr>
     </w:lvl>
@@ -3690,7 +3611,7 @@
         <w:ind w:left="5760" w:hanging="360"/>
       </w:pPr>
       <w:rPr>
-        <w:rFonts w:ascii="Wingdings" w:hAnsi="Wingdings" w:hint="default"/>
+        <w:rFonts w:hint="default" w:ascii="Wingdings" w:hAnsi="Wingdings"/>
         <w:sz w:val="20"/>
       </w:rPr>
     </w:lvl>
@@ -3706,7 +3627,7 @@
         <w:ind w:left="6480" w:hanging="360"/>
       </w:pPr>
       <w:rPr>
-        <w:rFonts w:ascii="Wingdings" w:hAnsi="Wingdings" w:hint="default"/>
+        <w:rFonts w:hint="default" w:ascii="Wingdings" w:hAnsi="Wingdings"/>
         <w:sz w:val="20"/>
       </w:rPr>
     </w:lvl>
@@ -3727,7 +3648,7 @@
         <w:ind w:left="720" w:hanging="360"/>
       </w:pPr>
       <w:rPr>
-        <w:rFonts w:ascii="Symbol" w:hAnsi="Symbol" w:hint="default"/>
+        <w:rFonts w:hint="default" w:ascii="Symbol" w:hAnsi="Symbol"/>
         <w:sz w:val="20"/>
       </w:rPr>
     </w:lvl>
@@ -3743,7 +3664,7 @@
         <w:ind w:left="1440" w:hanging="360"/>
       </w:pPr>
       <w:rPr>
-        <w:rFonts w:ascii="Courier New" w:hAnsi="Courier New" w:hint="default"/>
+        <w:rFonts w:hint="default" w:ascii="Courier New" w:hAnsi="Courier New"/>
         <w:sz w:val="20"/>
       </w:rPr>
     </w:lvl>
@@ -3759,7 +3680,7 @@
         <w:ind w:left="2160" w:hanging="360"/>
       </w:pPr>
       <w:rPr>
-        <w:rFonts w:ascii="Wingdings" w:hAnsi="Wingdings" w:hint="default"/>
+        <w:rFonts w:hint="default" w:ascii="Wingdings" w:hAnsi="Wingdings"/>
         <w:sz w:val="20"/>
       </w:rPr>
     </w:lvl>
@@ -3775,7 +3696,7 @@
         <w:ind w:left="2880" w:hanging="360"/>
       </w:pPr>
       <w:rPr>
-        <w:rFonts w:ascii="Wingdings" w:hAnsi="Wingdings" w:hint="default"/>
+        <w:rFonts w:hint="default" w:ascii="Wingdings" w:hAnsi="Wingdings"/>
         <w:sz w:val="20"/>
       </w:rPr>
     </w:lvl>
@@ -3791,7 +3712,7 @@
         <w:ind w:left="3600" w:hanging="360"/>
       </w:pPr>
       <w:rPr>
-        <w:rFonts w:ascii="Wingdings" w:hAnsi="Wingdings" w:hint="default"/>
+        <w:rFonts w:hint="default" w:ascii="Wingdings" w:hAnsi="Wingdings"/>
         <w:sz w:val="20"/>
       </w:rPr>
     </w:lvl>
@@ -3807,7 +3728,7 @@
         <w:ind w:left="4320" w:hanging="360"/>
       </w:pPr>
       <w:rPr>
-        <w:rFonts w:ascii="Wingdings" w:hAnsi="Wingdings" w:hint="default"/>
+        <w:rFonts w:hint="default" w:ascii="Wingdings" w:hAnsi="Wingdings"/>
         <w:sz w:val="20"/>
       </w:rPr>
     </w:lvl>
@@ -3823,7 +3744,7 @@
         <w:ind w:left="5040" w:hanging="360"/>
       </w:pPr>
       <w:rPr>
-        <w:rFonts w:ascii="Wingdings" w:hAnsi="Wingdings" w:hint="default"/>
+        <w:rFonts w:hint="default" w:ascii="Wingdings" w:hAnsi="Wingdings"/>
         <w:sz w:val="20"/>
       </w:rPr>
     </w:lvl>
@@ -3839,7 +3760,7 @@
         <w:ind w:left="5760" w:hanging="360"/>
       </w:pPr>
       <w:rPr>
-        <w:rFonts w:ascii="Wingdings" w:hAnsi="Wingdings" w:hint="default"/>
+        <w:rFonts w:hint="default" w:ascii="Wingdings" w:hAnsi="Wingdings"/>
         <w:sz w:val="20"/>
       </w:rPr>
     </w:lvl>
@@ -3855,7 +3776,7 @@
         <w:ind w:left="6480" w:hanging="360"/>
       </w:pPr>
       <w:rPr>
-        <w:rFonts w:ascii="Wingdings" w:hAnsi="Wingdings" w:hint="default"/>
+        <w:rFonts w:hint="default" w:ascii="Wingdings" w:hAnsi="Wingdings"/>
         <w:sz w:val="20"/>
       </w:rPr>
     </w:lvl>
@@ -3876,7 +3797,7 @@
         <w:ind w:left="720" w:hanging="360"/>
       </w:pPr>
       <w:rPr>
-        <w:rFonts w:ascii="Symbol" w:hAnsi="Symbol" w:hint="default"/>
+        <w:rFonts w:hint="default" w:ascii="Symbol" w:hAnsi="Symbol"/>
         <w:sz w:val="20"/>
       </w:rPr>
     </w:lvl>
@@ -3892,7 +3813,7 @@
         <w:ind w:left="1440" w:hanging="360"/>
       </w:pPr>
       <w:rPr>
-        <w:rFonts w:ascii="Courier New" w:hAnsi="Courier New" w:hint="default"/>
+        <w:rFonts w:hint="default" w:ascii="Courier New" w:hAnsi="Courier New"/>
         <w:sz w:val="20"/>
       </w:rPr>
     </w:lvl>
@@ -3908,7 +3829,7 @@
         <w:ind w:left="2160" w:hanging="360"/>
       </w:pPr>
       <w:rPr>
-        <w:rFonts w:ascii="Wingdings" w:hAnsi="Wingdings" w:hint="default"/>
+        <w:rFonts w:hint="default" w:ascii="Wingdings" w:hAnsi="Wingdings"/>
         <w:sz w:val="20"/>
       </w:rPr>
     </w:lvl>
@@ -3924,7 +3845,7 @@
         <w:ind w:left="2880" w:hanging="360"/>
       </w:pPr>
       <w:rPr>
-        <w:rFonts w:ascii="Wingdings" w:hAnsi="Wingdings" w:hint="default"/>
+        <w:rFonts w:hint="default" w:ascii="Wingdings" w:hAnsi="Wingdings"/>
         <w:sz w:val="20"/>
       </w:rPr>
     </w:lvl>
@@ -3940,7 +3861,7 @@
         <w:ind w:left="3600" w:hanging="360"/>
       </w:pPr>
       <w:rPr>
-        <w:rFonts w:ascii="Wingdings" w:hAnsi="Wingdings" w:hint="default"/>
+        <w:rFonts w:hint="default" w:ascii="Wingdings" w:hAnsi="Wingdings"/>
         <w:sz w:val="20"/>
       </w:rPr>
     </w:lvl>
@@ -3956,7 +3877,7 @@
         <w:ind w:left="4320" w:hanging="360"/>
       </w:pPr>
       <w:rPr>
-        <w:rFonts w:ascii="Wingdings" w:hAnsi="Wingdings" w:hint="default"/>
+        <w:rFonts w:hint="default" w:ascii="Wingdings" w:hAnsi="Wingdings"/>
         <w:sz w:val="20"/>
       </w:rPr>
     </w:lvl>
@@ -3972,7 +3893,7 @@
         <w:ind w:left="5040" w:hanging="360"/>
       </w:pPr>
       <w:rPr>
-        <w:rFonts w:ascii="Wingdings" w:hAnsi="Wingdings" w:hint="default"/>
+        <w:rFonts w:hint="default" w:ascii="Wingdings" w:hAnsi="Wingdings"/>
         <w:sz w:val="20"/>
       </w:rPr>
     </w:lvl>
@@ -3988,7 +3909,7 @@
         <w:ind w:left="5760" w:hanging="360"/>
       </w:pPr>
       <w:rPr>
-        <w:rFonts w:ascii="Wingdings" w:hAnsi="Wingdings" w:hint="default"/>
+        <w:rFonts w:hint="default" w:ascii="Wingdings" w:hAnsi="Wingdings"/>
         <w:sz w:val="20"/>
       </w:rPr>
     </w:lvl>
@@ -4004,7 +3925,7 @@
         <w:ind w:left="6480" w:hanging="360"/>
       </w:pPr>
       <w:rPr>
-        <w:rFonts w:ascii="Wingdings" w:hAnsi="Wingdings" w:hint="default"/>
+        <w:rFonts w:hint="default" w:ascii="Wingdings" w:hAnsi="Wingdings"/>
         <w:sz w:val="20"/>
       </w:rPr>
     </w:lvl>
@@ -4025,7 +3946,7 @@
         <w:ind w:left="720" w:hanging="360"/>
       </w:pPr>
       <w:rPr>
-        <w:rFonts w:ascii="Symbol" w:hAnsi="Symbol" w:hint="default"/>
+        <w:rFonts w:hint="default" w:ascii="Symbol" w:hAnsi="Symbol"/>
         <w:sz w:val="20"/>
       </w:rPr>
     </w:lvl>
@@ -4041,7 +3962,7 @@
         <w:ind w:left="1440" w:hanging="360"/>
       </w:pPr>
       <w:rPr>
-        <w:rFonts w:ascii="Courier New" w:hAnsi="Courier New" w:hint="default"/>
+        <w:rFonts w:hint="default" w:ascii="Courier New" w:hAnsi="Courier New"/>
         <w:sz w:val="20"/>
       </w:rPr>
     </w:lvl>
@@ -4057,7 +3978,7 @@
         <w:ind w:left="2160" w:hanging="360"/>
       </w:pPr>
       <w:rPr>
-        <w:rFonts w:ascii="Wingdings" w:hAnsi="Wingdings" w:hint="default"/>
+        <w:rFonts w:hint="default" w:ascii="Wingdings" w:hAnsi="Wingdings"/>
         <w:sz w:val="20"/>
       </w:rPr>
     </w:lvl>
@@ -4073,7 +3994,7 @@
         <w:ind w:left="2880" w:hanging="360"/>
       </w:pPr>
       <w:rPr>
-        <w:rFonts w:ascii="Wingdings" w:hAnsi="Wingdings" w:hint="default"/>
+        <w:rFonts w:hint="default" w:ascii="Wingdings" w:hAnsi="Wingdings"/>
         <w:sz w:val="20"/>
       </w:rPr>
     </w:lvl>
@@ -4089,7 +4010,7 @@
         <w:ind w:left="3600" w:hanging="360"/>
       </w:pPr>
       <w:rPr>
-        <w:rFonts w:ascii="Wingdings" w:hAnsi="Wingdings" w:hint="default"/>
+        <w:rFonts w:hint="default" w:ascii="Wingdings" w:hAnsi="Wingdings"/>
         <w:sz w:val="20"/>
       </w:rPr>
     </w:lvl>
@@ -4105,7 +4026,7 @@
         <w:ind w:left="4320" w:hanging="360"/>
       </w:pPr>
       <w:rPr>
-        <w:rFonts w:ascii="Wingdings" w:hAnsi="Wingdings" w:hint="default"/>
+        <w:rFonts w:hint="default" w:ascii="Wingdings" w:hAnsi="Wingdings"/>
         <w:sz w:val="20"/>
       </w:rPr>
     </w:lvl>
@@ -4121,7 +4042,7 @@
         <w:ind w:left="5040" w:hanging="360"/>
       </w:pPr>
       <w:rPr>
-        <w:rFonts w:ascii="Wingdings" w:hAnsi="Wingdings" w:hint="default"/>
+        <w:rFonts w:hint="default" w:ascii="Wingdings" w:hAnsi="Wingdings"/>
         <w:sz w:val="20"/>
       </w:rPr>
     </w:lvl>
@@ -4137,7 +4058,7 @@
         <w:ind w:left="5760" w:hanging="360"/>
       </w:pPr>
       <w:rPr>
-        <w:rFonts w:ascii="Wingdings" w:hAnsi="Wingdings" w:hint="default"/>
+        <w:rFonts w:hint="default" w:ascii="Wingdings" w:hAnsi="Wingdings"/>
         <w:sz w:val="20"/>
       </w:rPr>
     </w:lvl>
@@ -4153,7 +4074,7 @@
         <w:ind w:left="6480" w:hanging="360"/>
       </w:pPr>
       <w:rPr>
-        <w:rFonts w:ascii="Wingdings" w:hAnsi="Wingdings" w:hint="default"/>
+        <w:rFonts w:hint="default" w:ascii="Wingdings" w:hAnsi="Wingdings"/>
         <w:sz w:val="20"/>
       </w:rPr>
     </w:lvl>
@@ -4174,7 +4095,7 @@
         <w:ind w:left="720" w:hanging="360"/>
       </w:pPr>
       <w:rPr>
-        <w:rFonts w:ascii="Symbol" w:hAnsi="Symbol" w:hint="default"/>
+        <w:rFonts w:hint="default" w:ascii="Symbol" w:hAnsi="Symbol"/>
         <w:sz w:val="20"/>
       </w:rPr>
     </w:lvl>
@@ -4190,7 +4111,7 @@
         <w:ind w:left="1440" w:hanging="360"/>
       </w:pPr>
       <w:rPr>
-        <w:rFonts w:ascii="Courier New" w:hAnsi="Courier New" w:hint="default"/>
+        <w:rFonts w:hint="default" w:ascii="Courier New" w:hAnsi="Courier New"/>
         <w:sz w:val="20"/>
       </w:rPr>
     </w:lvl>
@@ -4206,7 +4127,7 @@
         <w:ind w:left="2160" w:hanging="360"/>
       </w:pPr>
       <w:rPr>
-        <w:rFonts w:ascii="Wingdings" w:hAnsi="Wingdings" w:hint="default"/>
+        <w:rFonts w:hint="default" w:ascii="Wingdings" w:hAnsi="Wingdings"/>
         <w:sz w:val="20"/>
       </w:rPr>
     </w:lvl>
@@ -4222,7 +4143,7 @@
         <w:ind w:left="2880" w:hanging="360"/>
       </w:pPr>
       <w:rPr>
-        <w:rFonts w:ascii="Wingdings" w:hAnsi="Wingdings" w:hint="default"/>
+        <w:rFonts w:hint="default" w:ascii="Wingdings" w:hAnsi="Wingdings"/>
         <w:sz w:val="20"/>
       </w:rPr>
     </w:lvl>
@@ -4238,7 +4159,7 @@
         <w:ind w:left="3600" w:hanging="360"/>
       </w:pPr>
       <w:rPr>
-        <w:rFonts w:ascii="Wingdings" w:hAnsi="Wingdings" w:hint="default"/>
+        <w:rFonts w:hint="default" w:ascii="Wingdings" w:hAnsi="Wingdings"/>
         <w:sz w:val="20"/>
       </w:rPr>
     </w:lvl>
@@ -4254,7 +4175,7 @@
         <w:ind w:left="4320" w:hanging="360"/>
       </w:pPr>
       <w:rPr>
-        <w:rFonts w:ascii="Wingdings" w:hAnsi="Wingdings" w:hint="default"/>
+        <w:rFonts w:hint="default" w:ascii="Wingdings" w:hAnsi="Wingdings"/>
         <w:sz w:val="20"/>
       </w:rPr>
     </w:lvl>
@@ -4270,7 +4191,7 @@
         <w:ind w:left="5040" w:hanging="360"/>
       </w:pPr>
       <w:rPr>
-        <w:rFonts w:ascii="Wingdings" w:hAnsi="Wingdings" w:hint="default"/>
+        <w:rFonts w:hint="default" w:ascii="Wingdings" w:hAnsi="Wingdings"/>
         <w:sz w:val="20"/>
       </w:rPr>
     </w:lvl>
@@ -4286,7 +4207,7 @@
         <w:ind w:left="5760" w:hanging="360"/>
       </w:pPr>
       <w:rPr>
-        <w:rFonts w:ascii="Wingdings" w:hAnsi="Wingdings" w:hint="default"/>
+        <w:rFonts w:hint="default" w:ascii="Wingdings" w:hAnsi="Wingdings"/>
         <w:sz w:val="20"/>
       </w:rPr>
     </w:lvl>
@@ -4302,7 +4223,7 @@
         <w:ind w:left="6480" w:hanging="360"/>
       </w:pPr>
       <w:rPr>
-        <w:rFonts w:ascii="Wingdings" w:hAnsi="Wingdings" w:hint="default"/>
+        <w:rFonts w:hint="default" w:ascii="Wingdings" w:hAnsi="Wingdings"/>
         <w:sz w:val="20"/>
       </w:rPr>
     </w:lvl>
@@ -4323,7 +4244,7 @@
         <w:ind w:left="720" w:hanging="360"/>
       </w:pPr>
       <w:rPr>
-        <w:rFonts w:ascii="Symbol" w:hAnsi="Symbol" w:hint="default"/>
+        <w:rFonts w:hint="default" w:ascii="Symbol" w:hAnsi="Symbol"/>
         <w:sz w:val="20"/>
       </w:rPr>
     </w:lvl>
@@ -4339,7 +4260,7 @@
         <w:ind w:left="1440" w:hanging="360"/>
       </w:pPr>
       <w:rPr>
-        <w:rFonts w:ascii="Courier New" w:hAnsi="Courier New" w:hint="default"/>
+        <w:rFonts w:hint="default" w:ascii="Courier New" w:hAnsi="Courier New"/>
         <w:sz w:val="20"/>
       </w:rPr>
     </w:lvl>
@@ -4355,7 +4276,7 @@
         <w:ind w:left="2160" w:hanging="360"/>
       </w:pPr>
       <w:rPr>
-        <w:rFonts w:ascii="Wingdings" w:hAnsi="Wingdings" w:hint="default"/>
+        <w:rFonts w:hint="default" w:ascii="Wingdings" w:hAnsi="Wingdings"/>
         <w:sz w:val="20"/>
       </w:rPr>
     </w:lvl>
@@ -4371,7 +4292,7 @@
         <w:ind w:left="2880" w:hanging="360"/>
       </w:pPr>
       <w:rPr>
-        <w:rFonts w:ascii="Wingdings" w:hAnsi="Wingdings" w:hint="default"/>
+        <w:rFonts w:hint="default" w:ascii="Wingdings" w:hAnsi="Wingdings"/>
         <w:sz w:val="20"/>
       </w:rPr>
     </w:lvl>
@@ -4387,7 +4308,7 @@
         <w:ind w:left="3600" w:hanging="360"/>
       </w:pPr>
       <w:rPr>
-        <w:rFonts w:ascii="Wingdings" w:hAnsi="Wingdings" w:hint="default"/>
+        <w:rFonts w:hint="default" w:ascii="Wingdings" w:hAnsi="Wingdings"/>
         <w:sz w:val="20"/>
       </w:rPr>
     </w:lvl>
@@ -4403,7 +4324,7 @@
         <w:ind w:left="4320" w:hanging="360"/>
       </w:pPr>
       <w:rPr>
-        <w:rFonts w:ascii="Wingdings" w:hAnsi="Wingdings" w:hint="default"/>
+        <w:rFonts w:hint="default" w:ascii="Wingdings" w:hAnsi="Wingdings"/>
         <w:sz w:val="20"/>
       </w:rPr>
     </w:lvl>
@@ -4419,7 +4340,7 @@
         <w:ind w:left="5040" w:hanging="360"/>
       </w:pPr>
       <w:rPr>
-        <w:rFonts w:ascii="Wingdings" w:hAnsi="Wingdings" w:hint="default"/>
+        <w:rFonts w:hint="default" w:ascii="Wingdings" w:hAnsi="Wingdings"/>
         <w:sz w:val="20"/>
       </w:rPr>
     </w:lvl>
@@ -4435,7 +4356,7 @@
         <w:ind w:left="5760" w:hanging="360"/>
       </w:pPr>
       <w:rPr>
-        <w:rFonts w:ascii="Wingdings" w:hAnsi="Wingdings" w:hint="default"/>
+        <w:rFonts w:hint="default" w:ascii="Wingdings" w:hAnsi="Wingdings"/>
         <w:sz w:val="20"/>
       </w:rPr>
     </w:lvl>
@@ -4451,7 +4372,7 @@
         <w:ind w:left="6480" w:hanging="360"/>
       </w:pPr>
       <w:rPr>
-        <w:rFonts w:ascii="Wingdings" w:hAnsi="Wingdings" w:hint="default"/>
+        <w:rFonts w:hint="default" w:ascii="Wingdings" w:hAnsi="Wingdings"/>
         <w:sz w:val="20"/>
       </w:rPr>
     </w:lvl>
@@ -4472,7 +4393,7 @@
         <w:ind w:left="720" w:hanging="360"/>
       </w:pPr>
       <w:rPr>
-        <w:rFonts w:ascii="Symbol" w:hAnsi="Symbol" w:hint="default"/>
+        <w:rFonts w:hint="default" w:ascii="Symbol" w:hAnsi="Symbol"/>
         <w:sz w:val="20"/>
       </w:rPr>
     </w:lvl>
@@ -4488,7 +4409,7 @@
         <w:ind w:left="1440" w:hanging="360"/>
       </w:pPr>
       <w:rPr>
-        <w:rFonts w:ascii="Courier New" w:hAnsi="Courier New" w:hint="default"/>
+        <w:rFonts w:hint="default" w:ascii="Courier New" w:hAnsi="Courier New"/>
         <w:sz w:val="20"/>
       </w:rPr>
     </w:lvl>
@@ -4504,7 +4425,7 @@
         <w:ind w:left="2160" w:hanging="360"/>
       </w:pPr>
       <w:rPr>
-        <w:rFonts w:ascii="Wingdings" w:hAnsi="Wingdings" w:hint="default"/>
+        <w:rFonts w:hint="default" w:ascii="Wingdings" w:hAnsi="Wingdings"/>
         <w:sz w:val="20"/>
       </w:rPr>
     </w:lvl>
@@ -4520,7 +4441,7 @@
         <w:ind w:left="2880" w:hanging="360"/>
       </w:pPr>
       <w:rPr>
-        <w:rFonts w:ascii="Wingdings" w:hAnsi="Wingdings" w:hint="default"/>
+        <w:rFonts w:hint="default" w:ascii="Wingdings" w:hAnsi="Wingdings"/>
         <w:sz w:val="20"/>
       </w:rPr>
     </w:lvl>
@@ -4536,7 +4457,7 @@
         <w:ind w:left="3600" w:hanging="360"/>
       </w:pPr>
       <w:rPr>
-        <w:rFonts w:ascii="Wingdings" w:hAnsi="Wingdings" w:hint="default"/>
+        <w:rFonts w:hint="default" w:ascii="Wingdings" w:hAnsi="Wingdings"/>
         <w:sz w:val="20"/>
       </w:rPr>
     </w:lvl>
@@ -4552,7 +4473,7 @@
         <w:ind w:left="4320" w:hanging="360"/>
       </w:pPr>
       <w:rPr>
-        <w:rFonts w:ascii="Wingdings" w:hAnsi="Wingdings" w:hint="default"/>
+        <w:rFonts w:hint="default" w:ascii="Wingdings" w:hAnsi="Wingdings"/>
         <w:sz w:val="20"/>
       </w:rPr>
     </w:lvl>
@@ -4568,7 +4489,7 @@
         <w:ind w:left="5040" w:hanging="360"/>
       </w:pPr>
       <w:rPr>
-        <w:rFonts w:ascii="Wingdings" w:hAnsi="Wingdings" w:hint="default"/>
+        <w:rFonts w:hint="default" w:ascii="Wingdings" w:hAnsi="Wingdings"/>
         <w:sz w:val="20"/>
       </w:rPr>
     </w:lvl>
@@ -4584,7 +4505,7 @@
         <w:ind w:left="5760" w:hanging="360"/>
       </w:pPr>
       <w:rPr>
-        <w:rFonts w:ascii="Wingdings" w:hAnsi="Wingdings" w:hint="default"/>
+        <w:rFonts w:hint="default" w:ascii="Wingdings" w:hAnsi="Wingdings"/>
         <w:sz w:val="20"/>
       </w:rPr>
     </w:lvl>
@@ -4600,7 +4521,7 @@
         <w:ind w:left="6480" w:hanging="360"/>
       </w:pPr>
       <w:rPr>
-        <w:rFonts w:ascii="Wingdings" w:hAnsi="Wingdings" w:hint="default"/>
+        <w:rFonts w:hint="default" w:ascii="Wingdings" w:hAnsi="Wingdings"/>
         <w:sz w:val="20"/>
       </w:rPr>
     </w:lvl>
@@ -4621,7 +4542,7 @@
         <w:ind w:left="720" w:hanging="360"/>
       </w:pPr>
       <w:rPr>
-        <w:rFonts w:ascii="Symbol" w:hAnsi="Symbol" w:hint="default"/>
+        <w:rFonts w:hint="default" w:ascii="Symbol" w:hAnsi="Symbol"/>
         <w:sz w:val="20"/>
       </w:rPr>
     </w:lvl>
@@ -4637,7 +4558,7 @@
         <w:ind w:left="1440" w:hanging="360"/>
       </w:pPr>
       <w:rPr>
-        <w:rFonts w:ascii="Courier New" w:hAnsi="Courier New" w:hint="default"/>
+        <w:rFonts w:hint="default" w:ascii="Courier New" w:hAnsi="Courier New"/>
         <w:sz w:val="20"/>
       </w:rPr>
     </w:lvl>
@@ -4653,7 +4574,7 @@
         <w:ind w:left="2160" w:hanging="360"/>
       </w:pPr>
       <w:rPr>
-        <w:rFonts w:ascii="Wingdings" w:hAnsi="Wingdings" w:hint="default"/>
+        <w:rFonts w:hint="default" w:ascii="Wingdings" w:hAnsi="Wingdings"/>
         <w:sz w:val="20"/>
       </w:rPr>
     </w:lvl>
@@ -4669,7 +4590,7 @@
         <w:ind w:left="2880" w:hanging="360"/>
       </w:pPr>
       <w:rPr>
-        <w:rFonts w:ascii="Wingdings" w:hAnsi="Wingdings" w:hint="default"/>
+        <w:rFonts w:hint="default" w:ascii="Wingdings" w:hAnsi="Wingdings"/>
         <w:sz w:val="20"/>
       </w:rPr>
     </w:lvl>
@@ -4685,7 +4606,7 @@
         <w:ind w:left="3600" w:hanging="360"/>
       </w:pPr>
       <w:rPr>
-        <w:rFonts w:ascii="Wingdings" w:hAnsi="Wingdings" w:hint="default"/>
+        <w:rFonts w:hint="default" w:ascii="Wingdings" w:hAnsi="Wingdings"/>
         <w:sz w:val="20"/>
       </w:rPr>
     </w:lvl>
@@ -4701,7 +4622,7 @@
         <w:ind w:left="4320" w:hanging="360"/>
       </w:pPr>
       <w:rPr>
-        <w:rFonts w:ascii="Wingdings" w:hAnsi="Wingdings" w:hint="default"/>
+        <w:rFonts w:hint="default" w:ascii="Wingdings" w:hAnsi="Wingdings"/>
         <w:sz w:val="20"/>
       </w:rPr>
     </w:lvl>
@@ -4717,7 +4638,7 @@
         <w:ind w:left="5040" w:hanging="360"/>
       </w:pPr>
       <w:rPr>
-        <w:rFonts w:ascii="Wingdings" w:hAnsi="Wingdings" w:hint="default"/>
+        <w:rFonts w:hint="default" w:ascii="Wingdings" w:hAnsi="Wingdings"/>
         <w:sz w:val="20"/>
       </w:rPr>
     </w:lvl>
@@ -4733,7 +4654,7 @@
         <w:ind w:left="5760" w:hanging="360"/>
       </w:pPr>
       <w:rPr>
-        <w:rFonts w:ascii="Wingdings" w:hAnsi="Wingdings" w:hint="default"/>
+        <w:rFonts w:hint="default" w:ascii="Wingdings" w:hAnsi="Wingdings"/>
         <w:sz w:val="20"/>
       </w:rPr>
     </w:lvl>
@@ -4749,7 +4670,7 @@
         <w:ind w:left="6480" w:hanging="360"/>
       </w:pPr>
       <w:rPr>
-        <w:rFonts w:ascii="Wingdings" w:hAnsi="Wingdings" w:hint="default"/>
+        <w:rFonts w:hint="default" w:ascii="Wingdings" w:hAnsi="Wingdings"/>
         <w:sz w:val="20"/>
       </w:rPr>
     </w:lvl>
@@ -4770,7 +4691,7 @@
         <w:ind w:left="720" w:hanging="360"/>
       </w:pPr>
       <w:rPr>
-        <w:rFonts w:ascii="Symbol" w:hAnsi="Symbol" w:hint="default"/>
+        <w:rFonts w:hint="default" w:ascii="Symbol" w:hAnsi="Symbol"/>
         <w:sz w:val="20"/>
       </w:rPr>
     </w:lvl>
@@ -4786,7 +4707,7 @@
         <w:ind w:left="1440" w:hanging="360"/>
       </w:pPr>
       <w:rPr>
-        <w:rFonts w:ascii="Courier New" w:hAnsi="Courier New" w:hint="default"/>
+        <w:rFonts w:hint="default" w:ascii="Courier New" w:hAnsi="Courier New"/>
         <w:sz w:val="20"/>
       </w:rPr>
     </w:lvl>
@@ -4802,7 +4723,7 @@
         <w:ind w:left="2160" w:hanging="360"/>
       </w:pPr>
       <w:rPr>
-        <w:rFonts w:ascii="Wingdings" w:hAnsi="Wingdings" w:hint="default"/>
+        <w:rFonts w:hint="default" w:ascii="Wingdings" w:hAnsi="Wingdings"/>
         <w:sz w:val="20"/>
       </w:rPr>
     </w:lvl>
@@ -4818,7 +4739,7 @@
         <w:ind w:left="2880" w:hanging="360"/>
       </w:pPr>
       <w:rPr>
-        <w:rFonts w:ascii="Wingdings" w:hAnsi="Wingdings" w:hint="default"/>
+        <w:rFonts w:hint="default" w:ascii="Wingdings" w:hAnsi="Wingdings"/>
         <w:sz w:val="20"/>
       </w:rPr>
     </w:lvl>
@@ -4834,7 +4755,7 @@
         <w:ind w:left="3600" w:hanging="360"/>
       </w:pPr>
       <w:rPr>
-        <w:rFonts w:ascii="Wingdings" w:hAnsi="Wingdings" w:hint="default"/>
+        <w:rFonts w:hint="default" w:ascii="Wingdings" w:hAnsi="Wingdings"/>
         <w:sz w:val="20"/>
       </w:rPr>
     </w:lvl>
@@ -4850,7 +4771,7 @@
         <w:ind w:left="4320" w:hanging="360"/>
       </w:pPr>
       <w:rPr>
-        <w:rFonts w:ascii="Wingdings" w:hAnsi="Wingdings" w:hint="default"/>
+        <w:rFonts w:hint="default" w:ascii="Wingdings" w:hAnsi="Wingdings"/>
         <w:sz w:val="20"/>
       </w:rPr>
     </w:lvl>
@@ -4866,7 +4787,7 @@
         <w:ind w:left="5040" w:hanging="360"/>
       </w:pPr>
       <w:rPr>
-        <w:rFonts w:ascii="Wingdings" w:hAnsi="Wingdings" w:hint="default"/>
+        <w:rFonts w:hint="default" w:ascii="Wingdings" w:hAnsi="Wingdings"/>
         <w:sz w:val="20"/>
       </w:rPr>
     </w:lvl>
@@ -4882,7 +4803,7 @@
         <w:ind w:left="5760" w:hanging="360"/>
       </w:pPr>
       <w:rPr>
-        <w:rFonts w:ascii="Wingdings" w:hAnsi="Wingdings" w:hint="default"/>
+        <w:rFonts w:hint="default" w:ascii="Wingdings" w:hAnsi="Wingdings"/>
         <w:sz w:val="20"/>
       </w:rPr>
     </w:lvl>
@@ -4898,7 +4819,7 @@
         <w:ind w:left="6480" w:hanging="360"/>
       </w:pPr>
       <w:rPr>
-        <w:rFonts w:ascii="Wingdings" w:hAnsi="Wingdings" w:hint="default"/>
+        <w:rFonts w:hint="default" w:ascii="Wingdings" w:hAnsi="Wingdings"/>
         <w:sz w:val="20"/>
       </w:rPr>
     </w:lvl>
@@ -4919,7 +4840,7 @@
         <w:ind w:left="720" w:hanging="360"/>
       </w:pPr>
       <w:rPr>
-        <w:rFonts w:ascii="Symbol" w:hAnsi="Symbol" w:hint="default"/>
+        <w:rFonts w:hint="default" w:ascii="Symbol" w:hAnsi="Symbol"/>
         <w:sz w:val="20"/>
       </w:rPr>
     </w:lvl>
@@ -4935,7 +4856,7 @@
         <w:ind w:left="1440" w:hanging="360"/>
       </w:pPr>
       <w:rPr>
-        <w:rFonts w:ascii="Courier New" w:hAnsi="Courier New" w:hint="default"/>
+        <w:rFonts w:hint="default" w:ascii="Courier New" w:hAnsi="Courier New"/>
         <w:sz w:val="20"/>
       </w:rPr>
     </w:lvl>
@@ -4951,7 +4872,7 @@
         <w:ind w:left="2160" w:hanging="360"/>
       </w:pPr>
       <w:rPr>
-        <w:rFonts w:ascii="Wingdings" w:hAnsi="Wingdings" w:hint="default"/>
+        <w:rFonts w:hint="default" w:ascii="Wingdings" w:hAnsi="Wingdings"/>
         <w:sz w:val="20"/>
       </w:rPr>
     </w:lvl>
@@ -4967,7 +4888,7 @@
         <w:ind w:left="2880" w:hanging="360"/>
       </w:pPr>
       <w:rPr>
-        <w:rFonts w:ascii="Wingdings" w:hAnsi="Wingdings" w:hint="default"/>
+        <w:rFonts w:hint="default" w:ascii="Wingdings" w:hAnsi="Wingdings"/>
         <w:sz w:val="20"/>
       </w:rPr>
     </w:lvl>
@@ -4983,7 +4904,7 @@
         <w:ind w:left="3600" w:hanging="360"/>
       </w:pPr>
       <w:rPr>
-        <w:rFonts w:ascii="Wingdings" w:hAnsi="Wingdings" w:hint="default"/>
+        <w:rFonts w:hint="default" w:ascii="Wingdings" w:hAnsi="Wingdings"/>
         <w:sz w:val="20"/>
       </w:rPr>
     </w:lvl>
@@ -4999,7 +4920,7 @@
         <w:ind w:left="4320" w:hanging="360"/>
       </w:pPr>
       <w:rPr>
-        <w:rFonts w:ascii="Wingdings" w:hAnsi="Wingdings" w:hint="default"/>
+        <w:rFonts w:hint="default" w:ascii="Wingdings" w:hAnsi="Wingdings"/>
         <w:sz w:val="20"/>
       </w:rPr>
     </w:lvl>
@@ -5015,7 +4936,7 @@
         <w:ind w:left="5040" w:hanging="360"/>
       </w:pPr>
       <w:rPr>
-        <w:rFonts w:ascii="Wingdings" w:hAnsi="Wingdings" w:hint="default"/>
+        <w:rFonts w:hint="default" w:ascii="Wingdings" w:hAnsi="Wingdings"/>
         <w:sz w:val="20"/>
       </w:rPr>
     </w:lvl>
@@ -5031,7 +4952,7 @@
         <w:ind w:left="5760" w:hanging="360"/>
       </w:pPr>
       <w:rPr>
-        <w:rFonts w:ascii="Wingdings" w:hAnsi="Wingdings" w:hint="default"/>
+        <w:rFonts w:hint="default" w:ascii="Wingdings" w:hAnsi="Wingdings"/>
         <w:sz w:val="20"/>
       </w:rPr>
     </w:lvl>
@@ -5047,7 +4968,7 @@
         <w:ind w:left="6480" w:hanging="360"/>
       </w:pPr>
       <w:rPr>
-        <w:rFonts w:ascii="Wingdings" w:hAnsi="Wingdings" w:hint="default"/>
+        <w:rFonts w:hint="default" w:ascii="Wingdings" w:hAnsi="Wingdings"/>
         <w:sz w:val="20"/>
       </w:rPr>
     </w:lvl>
@@ -5068,7 +4989,7 @@
         <w:ind w:left="720" w:hanging="360"/>
       </w:pPr>
       <w:rPr>
-        <w:rFonts w:ascii="Symbol" w:hAnsi="Symbol" w:hint="default"/>
+        <w:rFonts w:hint="default" w:ascii="Symbol" w:hAnsi="Symbol"/>
         <w:sz w:val="20"/>
       </w:rPr>
     </w:lvl>
@@ -5084,7 +5005,7 @@
         <w:ind w:left="1440" w:hanging="360"/>
       </w:pPr>
       <w:rPr>
-        <w:rFonts w:ascii="Courier New" w:hAnsi="Courier New" w:hint="default"/>
+        <w:rFonts w:hint="default" w:ascii="Courier New" w:hAnsi="Courier New"/>
         <w:sz w:val="20"/>
       </w:rPr>
     </w:lvl>
@@ -5100,7 +5021,7 @@
         <w:ind w:left="2160" w:hanging="360"/>
       </w:pPr>
       <w:rPr>
-        <w:rFonts w:ascii="Wingdings" w:hAnsi="Wingdings" w:hint="default"/>
+        <w:rFonts w:hint="default" w:ascii="Wingdings" w:hAnsi="Wingdings"/>
         <w:sz w:val="20"/>
       </w:rPr>
     </w:lvl>
@@ -5116,7 +5037,7 @@
         <w:ind w:left="2880" w:hanging="360"/>
       </w:pPr>
       <w:rPr>
-        <w:rFonts w:ascii="Wingdings" w:hAnsi="Wingdings" w:hint="default"/>
+        <w:rFonts w:hint="default" w:ascii="Wingdings" w:hAnsi="Wingdings"/>
         <w:sz w:val="20"/>
       </w:rPr>
     </w:lvl>
@@ -5132,7 +5053,7 @@
         <w:ind w:left="3600" w:hanging="360"/>
       </w:pPr>
       <w:rPr>
-        <w:rFonts w:ascii="Wingdings" w:hAnsi="Wingdings" w:hint="default"/>
+        <w:rFonts w:hint="default" w:ascii="Wingdings" w:hAnsi="Wingdings"/>
         <w:sz w:val="20"/>
       </w:rPr>
     </w:lvl>
@@ -5148,7 +5069,7 @@
         <w:ind w:left="4320" w:hanging="360"/>
       </w:pPr>
       <w:rPr>
-        <w:rFonts w:ascii="Wingdings" w:hAnsi="Wingdings" w:hint="default"/>
+        <w:rFonts w:hint="default" w:ascii="Wingdings" w:hAnsi="Wingdings"/>
         <w:sz w:val="20"/>
       </w:rPr>
     </w:lvl>
@@ -5164,7 +5085,7 @@
         <w:ind w:left="5040" w:hanging="360"/>
       </w:pPr>
       <w:rPr>
-        <w:rFonts w:ascii="Wingdings" w:hAnsi="Wingdings" w:hint="default"/>
+        <w:rFonts w:hint="default" w:ascii="Wingdings" w:hAnsi="Wingdings"/>
         <w:sz w:val="20"/>
       </w:rPr>
     </w:lvl>
@@ -5180,7 +5101,7 @@
         <w:ind w:left="5760" w:hanging="360"/>
       </w:pPr>
       <w:rPr>
-        <w:rFonts w:ascii="Wingdings" w:hAnsi="Wingdings" w:hint="default"/>
+        <w:rFonts w:hint="default" w:ascii="Wingdings" w:hAnsi="Wingdings"/>
         <w:sz w:val="20"/>
       </w:rPr>
     </w:lvl>
@@ -5196,7 +5117,7 @@
         <w:ind w:left="6480" w:hanging="360"/>
       </w:pPr>
       <w:rPr>
-        <w:rFonts w:ascii="Wingdings" w:hAnsi="Wingdings" w:hint="default"/>
+        <w:rFonts w:hint="default" w:ascii="Wingdings" w:hAnsi="Wingdings"/>
         <w:sz w:val="20"/>
       </w:rPr>
     </w:lvl>
@@ -5217,7 +5138,7 @@
         <w:ind w:left="720" w:hanging="360"/>
       </w:pPr>
       <w:rPr>
-        <w:rFonts w:ascii="Symbol" w:hAnsi="Symbol" w:hint="default"/>
+        <w:rFonts w:hint="default" w:ascii="Symbol" w:hAnsi="Symbol"/>
         <w:sz w:val="20"/>
       </w:rPr>
     </w:lvl>
@@ -5233,7 +5154,7 @@
         <w:ind w:left="1440" w:hanging="360"/>
       </w:pPr>
       <w:rPr>
-        <w:rFonts w:ascii="Courier New" w:hAnsi="Courier New" w:hint="default"/>
+        <w:rFonts w:hint="default" w:ascii="Courier New" w:hAnsi="Courier New"/>
         <w:sz w:val="20"/>
       </w:rPr>
     </w:lvl>
@@ -5249,7 +5170,7 @@
         <w:ind w:left="2160" w:hanging="360"/>
       </w:pPr>
       <w:rPr>
-        <w:rFonts w:ascii="Wingdings" w:hAnsi="Wingdings" w:hint="default"/>
+        <w:rFonts w:hint="default" w:ascii="Wingdings" w:hAnsi="Wingdings"/>
         <w:sz w:val="20"/>
       </w:rPr>
     </w:lvl>
@@ -5265,7 +5186,7 @@
         <w:ind w:left="2880" w:hanging="360"/>
       </w:pPr>
       <w:rPr>
-        <w:rFonts w:ascii="Wingdings" w:hAnsi="Wingdings" w:hint="default"/>
+        <w:rFonts w:hint="default" w:ascii="Wingdings" w:hAnsi="Wingdings"/>
         <w:sz w:val="20"/>
       </w:rPr>
     </w:lvl>
@@ -5281,7 +5202,7 @@
         <w:ind w:left="3600" w:hanging="360"/>
       </w:pPr>
       <w:rPr>
-        <w:rFonts w:ascii="Wingdings" w:hAnsi="Wingdings" w:hint="default"/>
+        <w:rFonts w:hint="default" w:ascii="Wingdings" w:hAnsi="Wingdings"/>
         <w:sz w:val="20"/>
       </w:rPr>
     </w:lvl>
@@ -5297,7 +5218,7 @@
         <w:ind w:left="4320" w:hanging="360"/>
       </w:pPr>
       <w:rPr>
-        <w:rFonts w:ascii="Wingdings" w:hAnsi="Wingdings" w:hint="default"/>
+        <w:rFonts w:hint="default" w:ascii="Wingdings" w:hAnsi="Wingdings"/>
         <w:sz w:val="20"/>
       </w:rPr>
     </w:lvl>
@@ -5313,7 +5234,7 @@
         <w:ind w:left="5040" w:hanging="360"/>
       </w:pPr>
       <w:rPr>
-        <w:rFonts w:ascii="Wingdings" w:hAnsi="Wingdings" w:hint="default"/>
+        <w:rFonts w:hint="default" w:ascii="Wingdings" w:hAnsi="Wingdings"/>
         <w:sz w:val="20"/>
       </w:rPr>
     </w:lvl>
@@ -5329,7 +5250,7 @@
         <w:ind w:left="5760" w:hanging="360"/>
       </w:pPr>
       <w:rPr>
-        <w:rFonts w:ascii="Wingdings" w:hAnsi="Wingdings" w:hint="default"/>
+        <w:rFonts w:hint="default" w:ascii="Wingdings" w:hAnsi="Wingdings"/>
         <w:sz w:val="20"/>
       </w:rPr>
     </w:lvl>
@@ -5345,7 +5266,7 @@
         <w:ind w:left="6480" w:hanging="360"/>
       </w:pPr>
       <w:rPr>
-        <w:rFonts w:ascii="Wingdings" w:hAnsi="Wingdings" w:hint="default"/>
+        <w:rFonts w:hint="default" w:ascii="Wingdings" w:hAnsi="Wingdings"/>
         <w:sz w:val="20"/>
       </w:rPr>
     </w:lvl>
@@ -5366,7 +5287,7 @@
         <w:ind w:left="720" w:hanging="360"/>
       </w:pPr>
       <w:rPr>
-        <w:rFonts w:ascii="Symbol" w:hAnsi="Symbol" w:hint="default"/>
+        <w:rFonts w:hint="default" w:ascii="Symbol" w:hAnsi="Symbol"/>
         <w:sz w:val="20"/>
       </w:rPr>
     </w:lvl>
@@ -5382,7 +5303,7 @@
         <w:ind w:left="1440" w:hanging="360"/>
       </w:pPr>
       <w:rPr>
-        <w:rFonts w:ascii="Courier New" w:hAnsi="Courier New" w:hint="default"/>
+        <w:rFonts w:hint="default" w:ascii="Courier New" w:hAnsi="Courier New"/>
         <w:sz w:val="20"/>
       </w:rPr>
     </w:lvl>
@@ -5398,7 +5319,7 @@
         <w:ind w:left="2160" w:hanging="360"/>
       </w:pPr>
       <w:rPr>
-        <w:rFonts w:ascii="Wingdings" w:hAnsi="Wingdings" w:hint="default"/>
+        <w:rFonts w:hint="default" w:ascii="Wingdings" w:hAnsi="Wingdings"/>
         <w:sz w:val="20"/>
       </w:rPr>
     </w:lvl>
@@ -5414,7 +5335,7 @@
         <w:ind w:left="2880" w:hanging="360"/>
       </w:pPr>
       <w:rPr>
-        <w:rFonts w:ascii="Wingdings" w:hAnsi="Wingdings" w:hint="default"/>
+        <w:rFonts w:hint="default" w:ascii="Wingdings" w:hAnsi="Wingdings"/>
         <w:sz w:val="20"/>
       </w:rPr>
     </w:lvl>
@@ -5430,7 +5351,7 @@
         <w:ind w:left="3600" w:hanging="360"/>
       </w:pPr>
       <w:rPr>
-        <w:rFonts w:ascii="Wingdings" w:hAnsi="Wingdings" w:hint="default"/>
+        <w:rFonts w:hint="default" w:ascii="Wingdings" w:hAnsi="Wingdings"/>
         <w:sz w:val="20"/>
       </w:rPr>
     </w:lvl>
@@ -5446,7 +5367,7 @@
         <w:ind w:left="4320" w:hanging="360"/>
       </w:pPr>
       <w:rPr>
-        <w:rFonts w:ascii="Wingdings" w:hAnsi="Wingdings" w:hint="default"/>
+        <w:rFonts w:hint="default" w:ascii="Wingdings" w:hAnsi="Wingdings"/>
         <w:sz w:val="20"/>
       </w:rPr>
     </w:lvl>
@@ -5462,7 +5383,7 @@
         <w:ind w:left="5040" w:hanging="360"/>
       </w:pPr>
       <w:rPr>
-        <w:rFonts w:ascii="Wingdings" w:hAnsi="Wingdings" w:hint="default"/>
+        <w:rFonts w:hint="default" w:ascii="Wingdings" w:hAnsi="Wingdings"/>
         <w:sz w:val="20"/>
       </w:rPr>
     </w:lvl>
@@ -5478,7 +5399,7 @@
         <w:ind w:left="5760" w:hanging="360"/>
       </w:pPr>
       <w:rPr>
-        <w:rFonts w:ascii="Wingdings" w:hAnsi="Wingdings" w:hint="default"/>
+        <w:rFonts w:hint="default" w:ascii="Wingdings" w:hAnsi="Wingdings"/>
         <w:sz w:val="20"/>
       </w:rPr>
     </w:lvl>
@@ -5494,7 +5415,7 @@
         <w:ind w:left="6480" w:hanging="360"/>
       </w:pPr>
       <w:rPr>
-        <w:rFonts w:ascii="Wingdings" w:hAnsi="Wingdings" w:hint="default"/>
+        <w:rFonts w:hint="default" w:ascii="Wingdings" w:hAnsi="Wingdings"/>
         <w:sz w:val="20"/>
       </w:rPr>
     </w:lvl>
@@ -5515,7 +5436,7 @@
         <w:ind w:left="720" w:hanging="360"/>
       </w:pPr>
       <w:rPr>
-        <w:rFonts w:ascii="Symbol" w:hAnsi="Symbol" w:hint="default"/>
+        <w:rFonts w:hint="default" w:ascii="Symbol" w:hAnsi="Symbol"/>
         <w:sz w:val="20"/>
       </w:rPr>
     </w:lvl>
@@ -5531,7 +5452,7 @@
         <w:ind w:left="1440" w:hanging="360"/>
       </w:pPr>
       <w:rPr>
-        <w:rFonts w:ascii="Courier New" w:hAnsi="Courier New" w:hint="default"/>
+        <w:rFonts w:hint="default" w:ascii="Courier New" w:hAnsi="Courier New"/>
         <w:sz w:val="20"/>
       </w:rPr>
     </w:lvl>
@@ -5547,7 +5468,7 @@
         <w:ind w:left="2160" w:hanging="360"/>
       </w:pPr>
       <w:rPr>
-        <w:rFonts w:ascii="Wingdings" w:hAnsi="Wingdings" w:hint="default"/>
+        <w:rFonts w:hint="default" w:ascii="Wingdings" w:hAnsi="Wingdings"/>
         <w:sz w:val="20"/>
       </w:rPr>
     </w:lvl>
@@ -5563,7 +5484,7 @@
         <w:ind w:left="2880" w:hanging="360"/>
       </w:pPr>
       <w:rPr>
-        <w:rFonts w:ascii="Wingdings" w:hAnsi="Wingdings" w:hint="default"/>
+        <w:rFonts w:hint="default" w:ascii="Wingdings" w:hAnsi="Wingdings"/>
         <w:sz w:val="20"/>
       </w:rPr>
     </w:lvl>
@@ -5579,7 +5500,7 @@
         <w:ind w:left="3600" w:hanging="360"/>
       </w:pPr>
       <w:rPr>
-        <w:rFonts w:ascii="Wingdings" w:hAnsi="Wingdings" w:hint="default"/>
+        <w:rFonts w:hint="default" w:ascii="Wingdings" w:hAnsi="Wingdings"/>
         <w:sz w:val="20"/>
       </w:rPr>
     </w:lvl>
@@ -5595,7 +5516,7 @@
         <w:ind w:left="4320" w:hanging="360"/>
       </w:pPr>
       <w:rPr>
-        <w:rFonts w:ascii="Wingdings" w:hAnsi="Wingdings" w:hint="default"/>
+        <w:rFonts w:hint="default" w:ascii="Wingdings" w:hAnsi="Wingdings"/>
         <w:sz w:val="20"/>
       </w:rPr>
     </w:lvl>
@@ -5611,7 +5532,7 @@
         <w:ind w:left="5040" w:hanging="360"/>
       </w:pPr>
       <w:rPr>
-        <w:rFonts w:ascii="Wingdings" w:hAnsi="Wingdings" w:hint="default"/>
+        <w:rFonts w:hint="default" w:ascii="Wingdings" w:hAnsi="Wingdings"/>
         <w:sz w:val="20"/>
       </w:rPr>
     </w:lvl>
@@ -5627,7 +5548,7 @@
         <w:ind w:left="5760" w:hanging="360"/>
       </w:pPr>
       <w:rPr>
-        <w:rFonts w:ascii="Wingdings" w:hAnsi="Wingdings" w:hint="default"/>
+        <w:rFonts w:hint="default" w:ascii="Wingdings" w:hAnsi="Wingdings"/>
         <w:sz w:val="20"/>
       </w:rPr>
     </w:lvl>
@@ -5643,7 +5564,7 @@
         <w:ind w:left="6480" w:hanging="360"/>
       </w:pPr>
       <w:rPr>
-        <w:rFonts w:ascii="Wingdings" w:hAnsi="Wingdings" w:hint="default"/>
+        <w:rFonts w:hint="default" w:ascii="Wingdings" w:hAnsi="Wingdings"/>
         <w:sz w:val="20"/>
       </w:rPr>
     </w:lvl>
@@ -5664,7 +5585,7 @@
         <w:ind w:left="720" w:hanging="360"/>
       </w:pPr>
       <w:rPr>
-        <w:rFonts w:ascii="Symbol" w:hAnsi="Symbol" w:hint="default"/>
+        <w:rFonts w:hint="default" w:ascii="Symbol" w:hAnsi="Symbol"/>
         <w:sz w:val="20"/>
       </w:rPr>
     </w:lvl>
@@ -5680,7 +5601,7 @@
         <w:ind w:left="1440" w:hanging="360"/>
       </w:pPr>
       <w:rPr>
-        <w:rFonts w:ascii="Courier New" w:hAnsi="Courier New" w:hint="default"/>
+        <w:rFonts w:hint="default" w:ascii="Courier New" w:hAnsi="Courier New"/>
         <w:sz w:val="20"/>
       </w:rPr>
     </w:lvl>
@@ -5696,7 +5617,7 @@
         <w:ind w:left="2160" w:hanging="360"/>
       </w:pPr>
       <w:rPr>
-        <w:rFonts w:ascii="Wingdings" w:hAnsi="Wingdings" w:hint="default"/>
+        <w:rFonts w:hint="default" w:ascii="Wingdings" w:hAnsi="Wingdings"/>
         <w:sz w:val="20"/>
       </w:rPr>
     </w:lvl>
@@ -5712,7 +5633,7 @@
         <w:ind w:left="2880" w:hanging="360"/>
       </w:pPr>
       <w:rPr>
-        <w:rFonts w:ascii="Wingdings" w:hAnsi="Wingdings" w:hint="default"/>
+        <w:rFonts w:hint="default" w:ascii="Wingdings" w:hAnsi="Wingdings"/>
         <w:sz w:val="20"/>
       </w:rPr>
     </w:lvl>
@@ -5728,7 +5649,7 @@
         <w:ind w:left="3600" w:hanging="360"/>
       </w:pPr>
       <w:rPr>
-        <w:rFonts w:ascii="Wingdings" w:hAnsi="Wingdings" w:hint="default"/>
+        <w:rFonts w:hint="default" w:ascii="Wingdings" w:hAnsi="Wingdings"/>
         <w:sz w:val="20"/>
       </w:rPr>
     </w:lvl>
@@ -5744,7 +5665,7 @@
         <w:ind w:left="4320" w:hanging="360"/>
       </w:pPr>
       <w:rPr>
-        <w:rFonts w:ascii="Wingdings" w:hAnsi="Wingdings" w:hint="default"/>
+        <w:rFonts w:hint="default" w:ascii="Wingdings" w:hAnsi="Wingdings"/>
         <w:sz w:val="20"/>
       </w:rPr>
     </w:lvl>
@@ -5760,7 +5681,7 @@
         <w:ind w:left="5040" w:hanging="360"/>
       </w:pPr>
       <w:rPr>
-        <w:rFonts w:ascii="Wingdings" w:hAnsi="Wingdings" w:hint="default"/>
+        <w:rFonts w:hint="default" w:ascii="Wingdings" w:hAnsi="Wingdings"/>
         <w:sz w:val="20"/>
       </w:rPr>
     </w:lvl>
@@ -5776,7 +5697,7 @@
         <w:ind w:left="5760" w:hanging="360"/>
       </w:pPr>
       <w:rPr>
-        <w:rFonts w:ascii="Wingdings" w:hAnsi="Wingdings" w:hint="default"/>
+        <w:rFonts w:hint="default" w:ascii="Wingdings" w:hAnsi="Wingdings"/>
         <w:sz w:val="20"/>
       </w:rPr>
     </w:lvl>
@@ -5792,7 +5713,7 @@
         <w:ind w:left="6480" w:hanging="360"/>
       </w:pPr>
       <w:rPr>
-        <w:rFonts w:ascii="Wingdings" w:hAnsi="Wingdings" w:hint="default"/>
+        <w:rFonts w:hint="default" w:ascii="Wingdings" w:hAnsi="Wingdings"/>
         <w:sz w:val="20"/>
       </w:rPr>
     </w:lvl>
@@ -5813,7 +5734,7 @@
         <w:ind w:left="720" w:hanging="360"/>
       </w:pPr>
       <w:rPr>
-        <w:rFonts w:ascii="Symbol" w:hAnsi="Symbol" w:hint="default"/>
+        <w:rFonts w:hint="default" w:ascii="Symbol" w:hAnsi="Symbol"/>
         <w:sz w:val="20"/>
       </w:rPr>
     </w:lvl>
@@ -5829,7 +5750,7 @@
         <w:ind w:left="1440" w:hanging="360"/>
       </w:pPr>
       <w:rPr>
-        <w:rFonts w:ascii="Courier New" w:hAnsi="Courier New" w:hint="default"/>
+        <w:rFonts w:hint="default" w:ascii="Courier New" w:hAnsi="Courier New"/>
         <w:sz w:val="20"/>
       </w:rPr>
     </w:lvl>
@@ -5845,7 +5766,7 @@
         <w:ind w:left="2160" w:hanging="360"/>
       </w:pPr>
       <w:rPr>
-        <w:rFonts w:ascii="Wingdings" w:hAnsi="Wingdings" w:hint="default"/>
+        <w:rFonts w:hint="default" w:ascii="Wingdings" w:hAnsi="Wingdings"/>
         <w:sz w:val="20"/>
       </w:rPr>
     </w:lvl>
@@ -5861,7 +5782,7 @@
         <w:ind w:left="2880" w:hanging="360"/>
       </w:pPr>
       <w:rPr>
-        <w:rFonts w:ascii="Wingdings" w:hAnsi="Wingdings" w:hint="default"/>
+        <w:rFonts w:hint="default" w:ascii="Wingdings" w:hAnsi="Wingdings"/>
         <w:sz w:val="20"/>
       </w:rPr>
     </w:lvl>
@@ -5877,7 +5798,7 @@
         <w:ind w:left="3600" w:hanging="360"/>
       </w:pPr>
       <w:rPr>
-        <w:rFonts w:ascii="Wingdings" w:hAnsi="Wingdings" w:hint="default"/>
+        <w:rFonts w:hint="default" w:ascii="Wingdings" w:hAnsi="Wingdings"/>
         <w:sz w:val="20"/>
       </w:rPr>
     </w:lvl>
@@ -5893,7 +5814,7 @@
         <w:ind w:left="4320" w:hanging="360"/>
       </w:pPr>
       <w:rPr>
-        <w:rFonts w:ascii="Wingdings" w:hAnsi="Wingdings" w:hint="default"/>
+        <w:rFonts w:hint="default" w:ascii="Wingdings" w:hAnsi="Wingdings"/>
         <w:sz w:val="20"/>
       </w:rPr>
     </w:lvl>
@@ -5909,7 +5830,7 @@
         <w:ind w:left="5040" w:hanging="360"/>
       </w:pPr>
       <w:rPr>
-        <w:rFonts w:ascii="Wingdings" w:hAnsi="Wingdings" w:hint="default"/>
+        <w:rFonts w:hint="default" w:ascii="Wingdings" w:hAnsi="Wingdings"/>
         <w:sz w:val="20"/>
       </w:rPr>
     </w:lvl>
@@ -5925,7 +5846,7 @@
         <w:ind w:left="5760" w:hanging="360"/>
       </w:pPr>
       <w:rPr>
-        <w:rFonts w:ascii="Wingdings" w:hAnsi="Wingdings" w:hint="default"/>
+        <w:rFonts w:hint="default" w:ascii="Wingdings" w:hAnsi="Wingdings"/>
         <w:sz w:val="20"/>
       </w:rPr>
     </w:lvl>
@@ -5941,7 +5862,7 @@
         <w:ind w:left="6480" w:hanging="360"/>
       </w:pPr>
       <w:rPr>
-        <w:rFonts w:ascii="Wingdings" w:hAnsi="Wingdings" w:hint="default"/>
+        <w:rFonts w:hint="default" w:ascii="Wingdings" w:hAnsi="Wingdings"/>
         <w:sz w:val="20"/>
       </w:rPr>
     </w:lvl>
@@ -5962,7 +5883,7 @@
         <w:ind w:left="720" w:hanging="360"/>
       </w:pPr>
       <w:rPr>
-        <w:rFonts w:ascii="Symbol" w:hAnsi="Symbol" w:hint="default"/>
+        <w:rFonts w:hint="default" w:ascii="Symbol" w:hAnsi="Symbol"/>
         <w:sz w:val="20"/>
       </w:rPr>
     </w:lvl>
@@ -5978,7 +5899,7 @@
         <w:ind w:left="1440" w:hanging="360"/>
       </w:pPr>
       <w:rPr>
-        <w:rFonts w:ascii="Courier New" w:hAnsi="Courier New" w:hint="default"/>
+        <w:rFonts w:hint="default" w:ascii="Courier New" w:hAnsi="Courier New"/>
         <w:sz w:val="20"/>
       </w:rPr>
     </w:lvl>
@@ -5994,7 +5915,7 @@
         <w:ind w:left="2160" w:hanging="360"/>
       </w:pPr>
       <w:rPr>
-        <w:rFonts w:ascii="Wingdings" w:hAnsi="Wingdings" w:hint="default"/>
+        <w:rFonts w:hint="default" w:ascii="Wingdings" w:hAnsi="Wingdings"/>
         <w:sz w:val="20"/>
       </w:rPr>
     </w:lvl>
@@ -6010,7 +5931,7 @@
         <w:ind w:left="2880" w:hanging="360"/>
       </w:pPr>
       <w:rPr>
-        <w:rFonts w:ascii="Wingdings" w:hAnsi="Wingdings" w:hint="default"/>
+        <w:rFonts w:hint="default" w:ascii="Wingdings" w:hAnsi="Wingdings"/>
         <w:sz w:val="20"/>
       </w:rPr>
     </w:lvl>
@@ -6026,7 +5947,7 @@
         <w:ind w:left="3600" w:hanging="360"/>
       </w:pPr>
       <w:rPr>
-        <w:rFonts w:ascii="Wingdings" w:hAnsi="Wingdings" w:hint="default"/>
+        <w:rFonts w:hint="default" w:ascii="Wingdings" w:hAnsi="Wingdings"/>
         <w:sz w:val="20"/>
       </w:rPr>
     </w:lvl>
@@ -6042,7 +5963,7 @@
         <w:ind w:left="4320" w:hanging="360"/>
       </w:pPr>
       <w:rPr>
-        <w:rFonts w:ascii="Wingdings" w:hAnsi="Wingdings" w:hint="default"/>
+        <w:rFonts w:hint="default" w:ascii="Wingdings" w:hAnsi="Wingdings"/>
         <w:sz w:val="20"/>
       </w:rPr>
     </w:lvl>
@@ -6058,7 +5979,7 @@
         <w:ind w:left="5040" w:hanging="360"/>
       </w:pPr>
       <w:rPr>
-        <w:rFonts w:ascii="Wingdings" w:hAnsi="Wingdings" w:hint="default"/>
+        <w:rFonts w:hint="default" w:ascii="Wingdings" w:hAnsi="Wingdings"/>
         <w:sz w:val="20"/>
       </w:rPr>
     </w:lvl>
@@ -6074,7 +5995,7 @@
         <w:ind w:left="5760" w:hanging="360"/>
       </w:pPr>
       <w:rPr>
-        <w:rFonts w:ascii="Wingdings" w:hAnsi="Wingdings" w:hint="default"/>
+        <w:rFonts w:hint="default" w:ascii="Wingdings" w:hAnsi="Wingdings"/>
         <w:sz w:val="20"/>
       </w:rPr>
     </w:lvl>
@@ -6090,7 +6011,7 @@
         <w:ind w:left="6480" w:hanging="360"/>
       </w:pPr>
       <w:rPr>
-        <w:rFonts w:ascii="Wingdings" w:hAnsi="Wingdings" w:hint="default"/>
+        <w:rFonts w:hint="default" w:ascii="Wingdings" w:hAnsi="Wingdings"/>
         <w:sz w:val="20"/>
       </w:rPr>
     </w:lvl>
@@ -6111,7 +6032,7 @@
         <w:ind w:left="720" w:hanging="360"/>
       </w:pPr>
       <w:rPr>
-        <w:rFonts w:ascii="Symbol" w:hAnsi="Symbol" w:hint="default"/>
+        <w:rFonts w:hint="default" w:ascii="Symbol" w:hAnsi="Symbol"/>
         <w:sz w:val="20"/>
       </w:rPr>
     </w:lvl>
@@ -6127,7 +6048,7 @@
         <w:ind w:left="1440" w:hanging="360"/>
       </w:pPr>
       <w:rPr>
-        <w:rFonts w:ascii="Courier New" w:hAnsi="Courier New" w:hint="default"/>
+        <w:rFonts w:hint="default" w:ascii="Courier New" w:hAnsi="Courier New"/>
         <w:sz w:val="20"/>
       </w:rPr>
     </w:lvl>
@@ -6143,7 +6064,7 @@
         <w:ind w:left="2160" w:hanging="360"/>
       </w:pPr>
       <w:rPr>
-        <w:rFonts w:ascii="Wingdings" w:hAnsi="Wingdings" w:hint="default"/>
+        <w:rFonts w:hint="default" w:ascii="Wingdings" w:hAnsi="Wingdings"/>
         <w:sz w:val="20"/>
       </w:rPr>
     </w:lvl>
@@ -6159,7 +6080,7 @@
         <w:ind w:left="2880" w:hanging="360"/>
       </w:pPr>
       <w:rPr>
-        <w:rFonts w:ascii="Wingdings" w:hAnsi="Wingdings" w:hint="default"/>
+        <w:rFonts w:hint="default" w:ascii="Wingdings" w:hAnsi="Wingdings"/>
         <w:sz w:val="20"/>
       </w:rPr>
     </w:lvl>
@@ -6175,7 +6096,7 @@
         <w:ind w:left="3600" w:hanging="360"/>
       </w:pPr>
       <w:rPr>
-        <w:rFonts w:ascii="Wingdings" w:hAnsi="Wingdings" w:hint="default"/>
+        <w:rFonts w:hint="default" w:ascii="Wingdings" w:hAnsi="Wingdings"/>
         <w:sz w:val="20"/>
       </w:rPr>
     </w:lvl>
@@ -6191,7 +6112,7 @@
         <w:ind w:left="4320" w:hanging="360"/>
       </w:pPr>
       <w:rPr>
-        <w:rFonts w:ascii="Wingdings" w:hAnsi="Wingdings" w:hint="default"/>
+        <w:rFonts w:hint="default" w:ascii="Wingdings" w:hAnsi="Wingdings"/>
         <w:sz w:val="20"/>
       </w:rPr>
     </w:lvl>
@@ -6207,7 +6128,7 @@
         <w:ind w:left="5040" w:hanging="360"/>
       </w:pPr>
       <w:rPr>
-        <w:rFonts w:ascii="Wingdings" w:hAnsi="Wingdings" w:hint="default"/>
+        <w:rFonts w:hint="default" w:ascii="Wingdings" w:hAnsi="Wingdings"/>
         <w:sz w:val="20"/>
       </w:rPr>
     </w:lvl>
@@ -6223,7 +6144,7 @@
         <w:ind w:left="5760" w:hanging="360"/>
       </w:pPr>
       <w:rPr>
-        <w:rFonts w:ascii="Wingdings" w:hAnsi="Wingdings" w:hint="default"/>
+        <w:rFonts w:hint="default" w:ascii="Wingdings" w:hAnsi="Wingdings"/>
         <w:sz w:val="20"/>
       </w:rPr>
     </w:lvl>
@@ -6239,7 +6160,7 @@
         <w:ind w:left="6480" w:hanging="360"/>
       </w:pPr>
       <w:rPr>
-        <w:rFonts w:ascii="Wingdings" w:hAnsi="Wingdings" w:hint="default"/>
+        <w:rFonts w:hint="default" w:ascii="Wingdings" w:hAnsi="Wingdings"/>
         <w:sz w:val="20"/>
       </w:rPr>
     </w:lvl>
@@ -6330,7 +6251,7 @@
   <w:docDefaults>
     <w:rPrDefault>
       <w:rPr>
-        <w:rFonts w:asciiTheme="minorHAnsi" w:eastAsiaTheme="minorHAnsi" w:hAnsiTheme="minorHAnsi" w:cstheme="minorBidi"/>
+        <w:rFonts w:asciiTheme="minorHAnsi" w:hAnsiTheme="minorHAnsi" w:eastAsiaTheme="minorHAnsi" w:cstheme="minorBidi"/>
         <w:kern w:val="2"/>
         <w:sz w:val="24"/>
         <w:szCs w:val="24"/>
@@ -6347,14 +6268,14 @@
   <w:latentStyles w:defLockedState="0" w:defUIPriority="99" w:defSemiHidden="0" w:defUnhideWhenUsed="0" w:defQFormat="0" w:count="376">
     <w:lsdException w:name="Normal" w:uiPriority="0" w:qFormat="1"/>
     <w:lsdException w:name="heading 1" w:uiPriority="9" w:qFormat="1"/>
-    <w:lsdException w:name="heading 2" w:semiHidden="1" w:uiPriority="9" w:unhideWhenUsed="1" w:qFormat="1"/>
-    <w:lsdException w:name="heading 3" w:semiHidden="1" w:uiPriority="9" w:unhideWhenUsed="1" w:qFormat="1"/>
-    <w:lsdException w:name="heading 4" w:semiHidden="1" w:uiPriority="9" w:unhideWhenUsed="1" w:qFormat="1"/>
-    <w:lsdException w:name="heading 5" w:semiHidden="1" w:uiPriority="9" w:unhideWhenUsed="1" w:qFormat="1"/>
-    <w:lsdException w:name="heading 6" w:semiHidden="1" w:uiPriority="9" w:unhideWhenUsed="1" w:qFormat="1"/>
-    <w:lsdException w:name="heading 7" w:semiHidden="1" w:uiPriority="9" w:unhideWhenUsed="1" w:qFormat="1"/>
-    <w:lsdException w:name="heading 8" w:semiHidden="1" w:uiPriority="9" w:unhideWhenUsed="1" w:qFormat="1"/>
-    <w:lsdException w:name="heading 9" w:semiHidden="1" w:uiPriority="9" w:unhideWhenUsed="1" w:qFormat="1"/>
+    <w:lsdException w:name="heading 2" w:uiPriority="9" w:semiHidden="1" w:unhideWhenUsed="1" w:qFormat="1"/>
+    <w:lsdException w:name="heading 3" w:uiPriority="9" w:semiHidden="1" w:unhideWhenUsed="1" w:qFormat="1"/>
+    <w:lsdException w:name="heading 4" w:uiPriority="9" w:semiHidden="1" w:unhideWhenUsed="1" w:qFormat="1"/>
+    <w:lsdException w:name="heading 5" w:uiPriority="9" w:semiHidden="1" w:unhideWhenUsed="1" w:qFormat="1"/>
+    <w:lsdException w:name="heading 6" w:uiPriority="9" w:semiHidden="1" w:unhideWhenUsed="1" w:qFormat="1"/>
+    <w:lsdException w:name="heading 7" w:uiPriority="9" w:semiHidden="1" w:unhideWhenUsed="1" w:qFormat="1"/>
+    <w:lsdException w:name="heading 8" w:uiPriority="9" w:semiHidden="1" w:unhideWhenUsed="1" w:qFormat="1"/>
+    <w:lsdException w:name="heading 9" w:uiPriority="9" w:semiHidden="1" w:unhideWhenUsed="1" w:qFormat="1"/>
     <w:lsdException w:name="index 1" w:semiHidden="1" w:unhideWhenUsed="1"/>
     <w:lsdException w:name="index 2" w:semiHidden="1" w:unhideWhenUsed="1"/>
     <w:lsdException w:name="index 3" w:semiHidden="1" w:unhideWhenUsed="1"/>
@@ -6364,22 +6285,22 @@
     <w:lsdException w:name="index 7" w:semiHidden="1" w:unhideWhenUsed="1"/>
     <w:lsdException w:name="index 8" w:semiHidden="1" w:unhideWhenUsed="1"/>
     <w:lsdException w:name="index 9" w:semiHidden="1" w:unhideWhenUsed="1"/>
-    <w:lsdException w:name="toc 1" w:semiHidden="1" w:uiPriority="39" w:unhideWhenUsed="1"/>
-    <w:lsdException w:name="toc 2" w:semiHidden="1" w:uiPriority="39" w:unhideWhenUsed="1"/>
-    <w:lsdException w:name="toc 3" w:semiHidden="1" w:uiPriority="39" w:unhideWhenUsed="1"/>
-    <w:lsdException w:name="toc 4" w:semiHidden="1" w:uiPriority="39" w:unhideWhenUsed="1"/>
-    <w:lsdException w:name="toc 5" w:semiHidden="1" w:uiPriority="39" w:unhideWhenUsed="1"/>
-    <w:lsdException w:name="toc 6" w:semiHidden="1" w:uiPriority="39" w:unhideWhenUsed="1"/>
-    <w:lsdException w:name="toc 7" w:semiHidden="1" w:uiPriority="39" w:unhideWhenUsed="1"/>
-    <w:lsdException w:name="toc 8" w:semiHidden="1" w:uiPriority="39" w:unhideWhenUsed="1"/>
-    <w:lsdException w:name="toc 9" w:semiHidden="1" w:uiPriority="39" w:unhideWhenUsed="1"/>
+    <w:lsdException w:name="toc 1" w:uiPriority="39" w:semiHidden="1" w:unhideWhenUsed="1"/>
+    <w:lsdException w:name="toc 2" w:uiPriority="39" w:semiHidden="1" w:unhideWhenUsed="1"/>
+    <w:lsdException w:name="toc 3" w:uiPriority="39" w:semiHidden="1" w:unhideWhenUsed="1"/>
+    <w:lsdException w:name="toc 4" w:uiPriority="39" w:semiHidden="1" w:unhideWhenUsed="1"/>
+    <w:lsdException w:name="toc 5" w:uiPriority="39" w:semiHidden="1" w:unhideWhenUsed="1"/>
+    <w:lsdException w:name="toc 6" w:uiPriority="39" w:semiHidden="1" w:unhideWhenUsed="1"/>
+    <w:lsdException w:name="toc 7" w:uiPriority="39" w:semiHidden="1" w:unhideWhenUsed="1"/>
+    <w:lsdException w:name="toc 8" w:uiPriority="39" w:semiHidden="1" w:unhideWhenUsed="1"/>
+    <w:lsdException w:name="toc 9" w:uiPriority="39" w:semiHidden="1" w:unhideWhenUsed="1"/>
     <w:lsdException w:name="Normal Indent" w:semiHidden="1" w:unhideWhenUsed="1"/>
     <w:lsdException w:name="footnote text" w:semiHidden="1" w:unhideWhenUsed="1"/>
     <w:lsdException w:name="annotation text" w:semiHidden="1" w:unhideWhenUsed="1"/>
     <w:lsdException w:name="header" w:semiHidden="1" w:unhideWhenUsed="1"/>
     <w:lsdException w:name="footer" w:semiHidden="1" w:unhideWhenUsed="1"/>
     <w:lsdException w:name="index heading" w:semiHidden="1" w:unhideWhenUsed="1"/>
-    <w:lsdException w:name="caption" w:semiHidden="1" w:uiPriority="35" w:unhideWhenUsed="1" w:qFormat="1"/>
+    <w:lsdException w:name="caption" w:uiPriority="35" w:semiHidden="1" w:unhideWhenUsed="1" w:qFormat="1"/>
     <w:lsdException w:name="table of figures" w:semiHidden="1" w:unhideWhenUsed="1"/>
     <w:lsdException w:name="envelope address" w:semiHidden="1" w:unhideWhenUsed="1"/>
     <w:lsdException w:name="envelope return" w:semiHidden="1" w:unhideWhenUsed="1"/>
@@ -6410,7 +6331,7 @@
     <w:lsdException w:name="Title" w:uiPriority="10" w:qFormat="1"/>
     <w:lsdException w:name="Closing" w:semiHidden="1" w:unhideWhenUsed="1"/>
     <w:lsdException w:name="Signature" w:semiHidden="1" w:unhideWhenUsed="1"/>
-    <w:lsdException w:name="Default Paragraph Font" w:semiHidden="1" w:uiPriority="1" w:unhideWhenUsed="1"/>
+    <w:lsdException w:name="Default Paragraph Font" w:uiPriority="1" w:semiHidden="1" w:unhideWhenUsed="1"/>
     <w:lsdException w:name="Body Text" w:semiHidden="1" w:unhideWhenUsed="1"/>
     <w:lsdException w:name="Body Text Indent" w:semiHidden="1" w:unhideWhenUsed="1"/>
     <w:lsdException w:name="List Continue" w:semiHidden="1" w:unhideWhenUsed="1"/>
@@ -6610,8 +6531,8 @@
     <w:lsdException w:name="Subtle Reference" w:uiPriority="31" w:qFormat="1"/>
     <w:lsdException w:name="Intense Reference" w:uiPriority="32" w:qFormat="1"/>
     <w:lsdException w:name="Book Title" w:uiPriority="33" w:qFormat="1"/>
-    <w:lsdException w:name="Bibliography" w:semiHidden="1" w:uiPriority="37" w:unhideWhenUsed="1"/>
-    <w:lsdException w:name="TOC Heading" w:semiHidden="1" w:uiPriority="39" w:unhideWhenUsed="1" w:qFormat="1"/>
+    <w:lsdException w:name="Bibliography" w:uiPriority="37" w:semiHidden="1" w:unhideWhenUsed="1"/>
+    <w:lsdException w:name="TOC Heading" w:uiPriority="39" w:semiHidden="1" w:unhideWhenUsed="1" w:qFormat="1"/>
     <w:lsdException w:name="Plain Table 1" w:uiPriority="41"/>
     <w:lsdException w:name="Plain Table 2" w:uiPriority="42"/>
     <w:lsdException w:name="Plain Table 3" w:uiPriority="43"/>
@@ -6722,7 +6643,7 @@
     <w:lsdException w:name="Unresolved Mention" w:semiHidden="1" w:unhideWhenUsed="1"/>
     <w:lsdException w:name="Smart Link" w:semiHidden="1" w:unhideWhenUsed="1"/>
   </w:latentStyles>
-  <w:style w:type="paragraph" w:default="1" w:styleId="Normal">
+  <w:style w:type="paragraph" w:styleId="Normal" w:default="1">
     <w:name w:val="Normal"/>
     <w:qFormat/>
     <w:rsid w:val="00BD2A2C"/>
@@ -6742,7 +6663,7 @@
       <w:outlineLvl w:val="0"/>
     </w:pPr>
     <w:rPr>
-      <w:rFonts w:asciiTheme="majorHAnsi" w:eastAsiaTheme="majorEastAsia" w:hAnsiTheme="majorHAnsi" w:cstheme="majorBidi"/>
+      <w:rFonts w:asciiTheme="majorHAnsi" w:hAnsiTheme="majorHAnsi" w:eastAsiaTheme="majorEastAsia" w:cstheme="majorBidi"/>
       <w:color w:val="0F4761" w:themeColor="accent1" w:themeShade="BF"/>
       <w:sz w:val="40"/>
       <w:szCs w:val="40"/>
@@ -6764,7 +6685,7 @@
       <w:outlineLvl w:val="1"/>
     </w:pPr>
     <w:rPr>
-      <w:rFonts w:asciiTheme="majorHAnsi" w:eastAsiaTheme="majorEastAsia" w:hAnsiTheme="majorHAnsi" w:cstheme="majorBidi"/>
+      <w:rFonts w:asciiTheme="majorHAnsi" w:hAnsiTheme="majorHAnsi" w:eastAsiaTheme="majorEastAsia" w:cstheme="majorBidi"/>
       <w:color w:val="0F4761" w:themeColor="accent1" w:themeShade="BF"/>
       <w:sz w:val="32"/>
       <w:szCs w:val="32"/>
@@ -6924,13 +6845,13 @@
       <w:color w:val="272727" w:themeColor="text1" w:themeTint="D8"/>
     </w:rPr>
   </w:style>
-  <w:style w:type="character" w:default="1" w:styleId="DefaultParagraphFont">
+  <w:style w:type="character" w:styleId="DefaultParagraphFont" w:default="1">
     <w:name w:val="Default Paragraph Font"/>
     <w:uiPriority w:val="1"/>
     <w:semiHidden/>
     <w:unhideWhenUsed/>
   </w:style>
-  <w:style w:type="table" w:default="1" w:styleId="TableNormal">
+  <w:style w:type="table" w:styleId="TableNormal" w:default="1">
     <w:name w:val="Normal Table"/>
     <w:uiPriority w:val="99"/>
     <w:semiHidden/>
@@ -6945,39 +6866,39 @@
       </w:tblCellMar>
     </w:tblPr>
   </w:style>
-  <w:style w:type="numbering" w:default="1" w:styleId="NoList">
+  <w:style w:type="numbering" w:styleId="NoList" w:default="1">
     <w:name w:val="No List"/>
     <w:uiPriority w:val="99"/>
     <w:semiHidden/>
     <w:unhideWhenUsed/>
   </w:style>
-  <w:style w:type="character" w:customStyle="1" w:styleId="Heading1Char">
+  <w:style w:type="character" w:styleId="Heading1Char" w:customStyle="1">
     <w:name w:val="Heading 1 Char"/>
     <w:basedOn w:val="DefaultParagraphFont"/>
     <w:link w:val="Heading1"/>
     <w:uiPriority w:val="9"/>
     <w:rsid w:val="00184AFC"/>
     <w:rPr>
-      <w:rFonts w:asciiTheme="majorHAnsi" w:eastAsiaTheme="majorEastAsia" w:hAnsiTheme="majorHAnsi" w:cstheme="majorBidi"/>
+      <w:rFonts w:asciiTheme="majorHAnsi" w:hAnsiTheme="majorHAnsi" w:eastAsiaTheme="majorEastAsia" w:cstheme="majorBidi"/>
       <w:color w:val="0F4761" w:themeColor="accent1" w:themeShade="BF"/>
       <w:sz w:val="40"/>
       <w:szCs w:val="40"/>
     </w:rPr>
   </w:style>
-  <w:style w:type="character" w:customStyle="1" w:styleId="Heading2Char">
+  <w:style w:type="character" w:styleId="Heading2Char" w:customStyle="1">
     <w:name w:val="Heading 2 Char"/>
     <w:basedOn w:val="DefaultParagraphFont"/>
     <w:link w:val="Heading2"/>
     <w:uiPriority w:val="9"/>
     <w:rsid w:val="00184AFC"/>
     <w:rPr>
-      <w:rFonts w:asciiTheme="majorHAnsi" w:eastAsiaTheme="majorEastAsia" w:hAnsiTheme="majorHAnsi" w:cstheme="majorBidi"/>
+      <w:rFonts w:asciiTheme="majorHAnsi" w:hAnsiTheme="majorHAnsi" w:eastAsiaTheme="majorEastAsia" w:cstheme="majorBidi"/>
       <w:color w:val="0F4761" w:themeColor="accent1" w:themeShade="BF"/>
       <w:sz w:val="32"/>
       <w:szCs w:val="32"/>
     </w:rPr>
   </w:style>
-  <w:style w:type="character" w:customStyle="1" w:styleId="Heading3Char">
+  <w:style w:type="character" w:styleId="Heading3Char" w:customStyle="1">
     <w:name w:val="Heading 3 Char"/>
     <w:basedOn w:val="DefaultParagraphFont"/>
     <w:link w:val="Heading3"/>
@@ -6990,7 +6911,7 @@
       <w:szCs w:val="28"/>
     </w:rPr>
   </w:style>
-  <w:style w:type="character" w:customStyle="1" w:styleId="Heading4Char">
+  <w:style w:type="character" w:styleId="Heading4Char" w:customStyle="1">
     <w:name w:val="Heading 4 Char"/>
     <w:basedOn w:val="DefaultParagraphFont"/>
     <w:link w:val="Heading4"/>
@@ -7004,7 +6925,7 @@
       <w:color w:val="0F4761" w:themeColor="accent1" w:themeShade="BF"/>
     </w:rPr>
   </w:style>
-  <w:style w:type="character" w:customStyle="1" w:styleId="Heading5Char">
+  <w:style w:type="character" w:styleId="Heading5Char" w:customStyle="1">
     <w:name w:val="Heading 5 Char"/>
     <w:basedOn w:val="DefaultParagraphFont"/>
     <w:link w:val="Heading5"/>
@@ -7016,7 +6937,7 @@
       <w:color w:val="0F4761" w:themeColor="accent1" w:themeShade="BF"/>
     </w:rPr>
   </w:style>
-  <w:style w:type="character" w:customStyle="1" w:styleId="Heading6Char">
+  <w:style w:type="character" w:styleId="Heading6Char" w:customStyle="1">
     <w:name w:val="Heading 6 Char"/>
     <w:basedOn w:val="DefaultParagraphFont"/>
     <w:link w:val="Heading6"/>
@@ -7030,7 +6951,7 @@
       <w:color w:val="595959" w:themeColor="text1" w:themeTint="A6"/>
     </w:rPr>
   </w:style>
-  <w:style w:type="character" w:customStyle="1" w:styleId="Heading7Char">
+  <w:style w:type="character" w:styleId="Heading7Char" w:customStyle="1">
     <w:name w:val="Heading 7 Char"/>
     <w:basedOn w:val="DefaultParagraphFont"/>
     <w:link w:val="Heading7"/>
@@ -7042,7 +6963,7 @@
       <w:color w:val="595959" w:themeColor="text1" w:themeTint="A6"/>
     </w:rPr>
   </w:style>
-  <w:style w:type="character" w:customStyle="1" w:styleId="Heading8Char">
+  <w:style w:type="character" w:styleId="Heading8Char" w:customStyle="1">
     <w:name w:val="Heading 8 Char"/>
     <w:basedOn w:val="DefaultParagraphFont"/>
     <w:link w:val="Heading8"/>
@@ -7056,7 +6977,7 @@
       <w:color w:val="272727" w:themeColor="text1" w:themeTint="D8"/>
     </w:rPr>
   </w:style>
-  <w:style w:type="character" w:customStyle="1" w:styleId="Heading9Char">
+  <w:style w:type="character" w:styleId="Heading9Char" w:customStyle="1">
     <w:name w:val="Heading 9 Char"/>
     <w:basedOn w:val="DefaultParagraphFont"/>
     <w:link w:val="Heading9"/>
@@ -7081,21 +7002,21 @@
       <w:contextualSpacing/>
     </w:pPr>
     <w:rPr>
-      <w:rFonts w:asciiTheme="majorHAnsi" w:eastAsiaTheme="majorEastAsia" w:hAnsiTheme="majorHAnsi" w:cstheme="majorBidi"/>
+      <w:rFonts w:asciiTheme="majorHAnsi" w:hAnsiTheme="majorHAnsi" w:eastAsiaTheme="majorEastAsia" w:cstheme="majorBidi"/>
       <w:spacing w:val="-10"/>
       <w:kern w:val="28"/>
       <w:sz w:val="56"/>
       <w:szCs w:val="56"/>
     </w:rPr>
   </w:style>
-  <w:style w:type="character" w:customStyle="1" w:styleId="TitleChar">
+  <w:style w:type="character" w:styleId="TitleChar" w:customStyle="1">
     <w:name w:val="Title Char"/>
     <w:basedOn w:val="DefaultParagraphFont"/>
     <w:link w:val="Title"/>
     <w:uiPriority w:val="10"/>
     <w:rsid w:val="00184AFC"/>
     <w:rPr>
-      <w:rFonts w:asciiTheme="majorHAnsi" w:eastAsiaTheme="majorEastAsia" w:hAnsiTheme="majorHAnsi" w:cstheme="majorBidi"/>
+      <w:rFonts w:asciiTheme="majorHAnsi" w:hAnsiTheme="majorHAnsi" w:eastAsiaTheme="majorEastAsia" w:cstheme="majorBidi"/>
       <w:spacing w:val="-10"/>
       <w:kern w:val="28"/>
       <w:sz w:val="56"/>
@@ -7123,7 +7044,7 @@
       <w:szCs w:val="28"/>
     </w:rPr>
   </w:style>
-  <w:style w:type="character" w:customStyle="1" w:styleId="SubtitleChar">
+  <w:style w:type="character" w:styleId="SubtitleChar" w:customStyle="1">
     <w:name w:val="Subtitle Char"/>
     <w:basedOn w:val="DefaultParagraphFont"/>
     <w:link w:val="Subtitle"/>
@@ -7155,7 +7076,7 @@
       <w:color w:val="404040" w:themeColor="text1" w:themeTint="BF"/>
     </w:rPr>
   </w:style>
-  <w:style w:type="character" w:customStyle="1" w:styleId="QuoteChar">
+  <w:style w:type="character" w:styleId="QuoteChar" w:customStyle="1">
     <w:name w:val="Quote Char"/>
     <w:basedOn w:val="DefaultParagraphFont"/>
     <w:link w:val="Quote"/>
@@ -7200,8 +7121,8 @@
     <w:rsid w:val="00184AFC"/>
     <w:pPr>
       <w:pBdr>
-        <w:top w:val="single" w:sz="4" w:space="10" w:color="0F4761" w:themeColor="accent1" w:themeShade="BF"/>
-        <w:bottom w:val="single" w:sz="4" w:space="10" w:color="0F4761" w:themeColor="accent1" w:themeShade="BF"/>
+        <w:top w:val="single" w:color="0F4761" w:themeColor="accent1" w:themeShade="BF" w:sz="4" w:space="10"/>
+        <w:bottom w:val="single" w:color="0F4761" w:themeColor="accent1" w:themeShade="BF" w:sz="4" w:space="10"/>
       </w:pBdr>
       <w:spacing w:before="360" w:after="360"/>
       <w:ind w:left="864" w:right="864"/>
@@ -7213,7 +7134,7 @@
       <w:color w:val="0F4761" w:themeColor="accent1" w:themeShade="BF"/>
     </w:rPr>
   </w:style>
-  <w:style w:type="character" w:customStyle="1" w:styleId="IntenseQuoteChar">
+  <w:style w:type="character" w:styleId="IntenseQuoteChar" w:customStyle="1">
     <w:name w:val="Intense Quote Char"/>
     <w:basedOn w:val="DefaultParagraphFont"/>
     <w:link w:val="IntenseQuote"/>
@@ -7284,7 +7205,7 @@
       <w:spacing w:before="100" w:beforeAutospacing="1" w:after="100" w:afterAutospacing="1" w:line="240" w:lineRule="auto"/>
     </w:pPr>
     <w:rPr>
-      <w:rFonts w:ascii="Times New Roman" w:eastAsia="Times New Roman" w:hAnsi="Times New Roman" w:cs="Times New Roman"/>
+      <w:rFonts w:ascii="Times New Roman" w:hAnsi="Times New Roman" w:eastAsia="Times New Roman" w:cs="Times New Roman"/>
       <w:kern w:val="0"/>
       <w14:ligatures w14:val="none"/>
     </w:rPr>
@@ -7311,7 +7232,7 @@
       <w:iCs/>
     </w:rPr>
   </w:style>
-  <w:style w:type="paragraph" w:customStyle="1" w:styleId="p1">
+  <w:style w:type="paragraph" w:styleId="p1" w:customStyle="1">
     <w:name w:val="p1"/>
     <w:basedOn w:val="Normal"/>
     <w:rsid w:val="008905CF"/>
@@ -7319,17 +7240,17 @@
       <w:spacing w:before="100" w:beforeAutospacing="1" w:after="100" w:afterAutospacing="1" w:line="240" w:lineRule="auto"/>
     </w:pPr>
     <w:rPr>
-      <w:rFonts w:ascii="Times New Roman" w:eastAsia="Times New Roman" w:hAnsi="Times New Roman" w:cs="Times New Roman"/>
+      <w:rFonts w:ascii="Times New Roman" w:hAnsi="Times New Roman" w:eastAsia="Times New Roman" w:cs="Times New Roman"/>
       <w:kern w:val="0"/>
       <w14:ligatures w14:val="none"/>
     </w:rPr>
   </w:style>
-  <w:style w:type="character" w:customStyle="1" w:styleId="s1">
+  <w:style w:type="character" w:styleId="s1" w:customStyle="1">
     <w:name w:val="s1"/>
     <w:basedOn w:val="DefaultParagraphFont"/>
     <w:rsid w:val="008905CF"/>
   </w:style>
-  <w:style w:type="paragraph" w:customStyle="1" w:styleId="p2">
+  <w:style w:type="paragraph" w:styleId="p2" w:customStyle="1">
     <w:name w:val="p2"/>
     <w:basedOn w:val="Normal"/>
     <w:rsid w:val="008905CF"/>
@@ -7337,12 +7258,12 @@
       <w:spacing w:before="100" w:beforeAutospacing="1" w:after="100" w:afterAutospacing="1" w:line="240" w:lineRule="auto"/>
     </w:pPr>
     <w:rPr>
-      <w:rFonts w:ascii="Times New Roman" w:eastAsia="Times New Roman" w:hAnsi="Times New Roman" w:cs="Times New Roman"/>
+      <w:rFonts w:ascii="Times New Roman" w:hAnsi="Times New Roman" w:eastAsia="Times New Roman" w:cs="Times New Roman"/>
       <w:kern w:val="0"/>
       <w14:ligatures w14:val="none"/>
     </w:rPr>
   </w:style>
-  <w:style w:type="paragraph" w:customStyle="1" w:styleId="p3">
+  <w:style w:type="paragraph" w:styleId="p3" w:customStyle="1">
     <w:name w:val="p3"/>
     <w:basedOn w:val="Normal"/>
     <w:rsid w:val="008905CF"/>
@@ -7350,17 +7271,17 @@
       <w:spacing w:before="100" w:beforeAutospacing="1" w:after="100" w:afterAutospacing="1" w:line="240" w:lineRule="auto"/>
     </w:pPr>
     <w:rPr>
-      <w:rFonts w:ascii="Times New Roman" w:eastAsia="Times New Roman" w:hAnsi="Times New Roman" w:cs="Times New Roman"/>
+      <w:rFonts w:ascii="Times New Roman" w:hAnsi="Times New Roman" w:eastAsia="Times New Roman" w:cs="Times New Roman"/>
       <w:kern w:val="0"/>
       <w14:ligatures w14:val="none"/>
     </w:rPr>
   </w:style>
-  <w:style w:type="character" w:customStyle="1" w:styleId="s2">
+  <w:style w:type="character" w:styleId="s2" w:customStyle="1">
     <w:name w:val="s2"/>
     <w:basedOn w:val="DefaultParagraphFont"/>
     <w:rsid w:val="008905CF"/>
   </w:style>
-  <w:style w:type="paragraph" w:customStyle="1" w:styleId="p4">
+  <w:style w:type="paragraph" w:styleId="p4" w:customStyle="1">
     <w:name w:val="p4"/>
     <w:basedOn w:val="Normal"/>
     <w:rsid w:val="008905CF"/>
@@ -7368,12 +7289,12 @@
       <w:spacing w:before="100" w:beforeAutospacing="1" w:after="100" w:afterAutospacing="1" w:line="240" w:lineRule="auto"/>
     </w:pPr>
     <w:rPr>
-      <w:rFonts w:ascii="Times New Roman" w:eastAsia="Times New Roman" w:hAnsi="Times New Roman" w:cs="Times New Roman"/>
+      <w:rFonts w:ascii="Times New Roman" w:hAnsi="Times New Roman" w:eastAsia="Times New Roman" w:cs="Times New Roman"/>
       <w:kern w:val="0"/>
       <w14:ligatures w14:val="none"/>
     </w:rPr>
   </w:style>
-  <w:style w:type="character" w:customStyle="1" w:styleId="apple-converted-space">
+  <w:style w:type="character" w:styleId="apple-converted-space" w:customStyle="1">
     <w:name w:val="apple-converted-space"/>
     <w:basedOn w:val="DefaultParagraphFont"/>
     <w:rsid w:val="008905CF"/>
@@ -7382,7 +7303,7 @@
 </file>
 
 <file path=word/theme/theme1.xml><?xml version="1.0" encoding="utf-8"?>
-<a:theme xmlns:a="http://schemas.openxmlformats.org/drawingml/2006/main" name="Tema de Office">
+<a:theme xmlns:a="http://schemas.openxmlformats.org/drawingml/2006/main" xmlns:thm15="http://schemas.microsoft.com/office/thememl/2012/main" name="Tema de Office">
   <a:themeElements>
     <a:clrScheme name="Office">
       <a:dk1>

</xml_diff>